<commit_message>
fix unit error in docx
</commit_message>
<xml_diff>
--- a/Group_2.docx
+++ b/Group_2.docx
@@ -541,9 +541,15 @@
             </w:pPr>
             <w:r>
               <w:rPr>
-                <w:rFonts w:ascii="Times New Roman" w:hAnsi="Times New Roman" w:cs="Times New Roman"/>
-              </w:rPr>
-              <w:t>360580.24</w:t>
+                <w:rFonts w:ascii="Times New Roman" w:hAnsi="Times New Roman" w:cs="Times New Roman" w:hint="eastAsia"/>
+              </w:rPr>
+              <w:t>0.</w:t>
+            </w:r>
+            <w:r>
+              <w:rPr>
+                <w:rFonts w:ascii="Times New Roman" w:hAnsi="Times New Roman" w:cs="Times New Roman"/>
+              </w:rPr>
+              <w:t>36</w:t>
             </w:r>
           </w:p>
         </w:tc>

</xml_diff>

<commit_message>
modified the i/o delay to maximize timing slack
</commit_message>
<xml_diff>
--- a/Group_2.docx
+++ b/Group_2.docx
@@ -123,25 +123,14 @@
           <w:lang w:val="en-US"/>
         </w:rPr>
       </w:pPr>
-      <w:proofErr w:type="spellStart"/>
-      <w:r>
-        <w:rPr>
-          <w:rFonts w:ascii="Times New Roman" w:hAnsi="Times New Roman" w:cs="Times New Roman"/>
-          <w:b/>
-          <w:bCs/>
-          <w:lang w:val="en-US"/>
-        </w:rPr>
-        <w:t>Tuo</w:t>
-      </w:r>
-      <w:proofErr w:type="spellEnd"/>
-      <w:r>
-        <w:rPr>
-          <w:rFonts w:ascii="Times New Roman" w:hAnsi="Times New Roman" w:cs="Times New Roman"/>
-          <w:b/>
-          <w:bCs/>
-          <w:lang w:val="en-US"/>
-        </w:rPr>
-        <w:t xml:space="preserve"> Yang</w:t>
+      <w:r>
+        <w:rPr>
+          <w:rFonts w:ascii="Times New Roman" w:hAnsi="Times New Roman" w:cs="Times New Roman"/>
+          <w:b/>
+          <w:bCs/>
+          <w:lang w:val="en-US"/>
+        </w:rPr>
+        <w:t>Tuo Yang</w:t>
       </w:r>
       <w:r>
         <w:rPr>
@@ -244,7 +233,7 @@
     </w:p>
     <w:tbl>
       <w:tblPr>
-        <w:tblStyle w:val="TableGrid"/>
+        <w:tblStyle w:val="af0"/>
         <w:tblW w:w="0" w:type="auto"/>
         <w:tblLook w:val="04A0" w:firstRow="1" w:lastRow="0" w:firstColumn="1" w:lastColumn="0" w:noHBand="0" w:noVBand="1"/>
       </w:tblPr>
@@ -615,9 +604,62 @@
           <w:rFonts w:ascii="Times New Roman" w:hAnsi="Times New Roman" w:cs="Times New Roman"/>
           <w:b/>
           <w:bCs/>
-          <w:lang w:val="en-US"/>
-        </w:rPr>
-      </w:pPr>
+          <w:lang w:val="en-CA"/>
+        </w:rPr>
+      </w:pPr>
+      <w:r>
+        <w:rPr>
+          <w:noProof/>
+        </w:rPr>
+        <w:drawing>
+          <wp:inline distT="0" distB="0" distL="0" distR="0" wp14:anchorId="56EA3606" wp14:editId="4FB1172B">
+            <wp:extent cx="5943600" cy="4481195"/>
+            <wp:effectExtent l="0" t="0" r="0" b="0"/>
+            <wp:docPr id="1617286320" name="图片 1"/>
+            <wp:cNvGraphicFramePr>
+              <a:graphicFrameLocks xmlns:a="http://schemas.openxmlformats.org/drawingml/2006/main" noChangeAspect="1"/>
+            </wp:cNvGraphicFramePr>
+            <a:graphic xmlns:a="http://schemas.openxmlformats.org/drawingml/2006/main">
+              <a:graphicData uri="http://schemas.openxmlformats.org/drawingml/2006/picture">
+                <pic:pic xmlns:pic="http://schemas.openxmlformats.org/drawingml/2006/picture">
+                  <pic:nvPicPr>
+                    <pic:cNvPr id="0" name="Picture 1"/>
+                    <pic:cNvPicPr>
+                      <a:picLocks noChangeAspect="1" noChangeArrowheads="1"/>
+                    </pic:cNvPicPr>
+                  </pic:nvPicPr>
+                  <pic:blipFill>
+                    <a:blip r:embed="rId7" cstate="print">
+                      <a:extLst>
+                        <a:ext uri="{28A0092B-C50C-407E-A947-70E740481C1C}">
+                          <a14:useLocalDpi xmlns:a14="http://schemas.microsoft.com/office/drawing/2010/main" val="0"/>
+                        </a:ext>
+                      </a:extLst>
+                    </a:blip>
+                    <a:srcRect/>
+                    <a:stretch>
+                      <a:fillRect/>
+                    </a:stretch>
+                  </pic:blipFill>
+                  <pic:spPr bwMode="auto">
+                    <a:xfrm>
+                      <a:off x="0" y="0"/>
+                      <a:ext cx="5943600" cy="4481195"/>
+                    </a:xfrm>
+                    <a:prstGeom prst="rect">
+                      <a:avLst/>
+                    </a:prstGeom>
+                    <a:noFill/>
+                    <a:ln>
+                      <a:noFill/>
+                    </a:ln>
+                  </pic:spPr>
+                </pic:pic>
+              </a:graphicData>
+            </a:graphic>
+          </wp:inline>
+        </w:drawing>
+      </w:r>
     </w:p>
     <w:p>
       <w:pPr>
@@ -625,14 +667,18 @@
         <w:jc w:val="center"/>
         <w:rPr>
           <w:rFonts w:ascii="Times New Roman" w:hAnsi="Times New Roman" w:cs="Times New Roman"/>
-          <w:lang w:val="en-US"/>
-        </w:rPr>
-      </w:pPr>
-      <w:r>
-        <w:rPr>
-          <w:rFonts w:ascii="Times New Roman" w:hAnsi="Times New Roman" w:cs="Times New Roman"/>
-          <w:b/>
-          <w:bCs/>
+          <w:sz w:val="22"/>
+          <w:szCs w:val="22"/>
+          <w:lang w:val="en-US"/>
+        </w:rPr>
+      </w:pPr>
+      <w:r>
+        <w:rPr>
+          <w:rFonts w:ascii="Times New Roman" w:hAnsi="Times New Roman" w:cs="Times New Roman"/>
+          <w:b/>
+          <w:bCs/>
+          <w:sz w:val="22"/>
+          <w:szCs w:val="22"/>
           <w:lang w:val="en-US"/>
         </w:rPr>
         <w:t>Figure</w:t>
@@ -640,6 +686,8 @@
       <w:r>
         <w:rPr>
           <w:rFonts w:ascii="Times New Roman" w:hAnsi="Times New Roman" w:cs="Times New Roman"/>
+          <w:sz w:val="22"/>
+          <w:szCs w:val="22"/>
           <w:lang w:val="en-US"/>
         </w:rPr>
         <w:t>. Architecture block diagram and its key building blocks.</w:t>
@@ -661,23 +709,131 @@
         <w:jc w:val="center"/>
         <w:rPr>
           <w:rFonts w:ascii="Times New Roman" w:hAnsi="Times New Roman" w:cs="Times New Roman"/>
-        </w:rPr>
-      </w:pPr>
-      <w:r>
-        <w:rPr>
-          <w:rFonts w:ascii="Times New Roman" w:hAnsi="Times New Roman" w:cs="Times New Roman"/>
-          <w:b/>
-          <w:bCs/>
+          <w:sz w:val="22"/>
+          <w:szCs w:val="22"/>
+          <w:lang w:val="en-US"/>
+        </w:rPr>
+      </w:pPr>
+      <w:r>
+        <w:rPr>
+          <w:rFonts w:ascii="Times New Roman" w:hAnsi="Times New Roman" w:cs="Times New Roman"/>
+          <w:b/>
+          <w:bCs/>
+          <w:sz w:val="22"/>
+          <w:szCs w:val="22"/>
           <w:lang w:val="en-US"/>
         </w:rPr>
         <w:t xml:space="preserve">Design Highlights: </w:t>
       </w:r>
-      <w:r>
-        <w:rPr>
-          <w:rFonts w:ascii="Times New Roman" w:hAnsi="Times New Roman" w:cs="Times New Roman"/>
-          <w:lang w:val="en-US"/>
-        </w:rPr>
-        <w:t>List key features of your design in no more than 5 lines of text.</w:t>
+    </w:p>
+    <w:p>
+      <w:pPr>
+        <w:pStyle w:val="a9"/>
+        <w:numPr>
+          <w:ilvl w:val="0"/>
+          <w:numId w:val="2"/>
+        </w:numPr>
+        <w:spacing w:after="0"/>
+        <w:rPr>
+          <w:rFonts w:ascii="Times New Roman" w:hAnsi="Times New Roman" w:cs="Times New Roman"/>
+          <w:sz w:val="22"/>
+          <w:szCs w:val="22"/>
+          <w:lang w:val="en-US"/>
+        </w:rPr>
+      </w:pPr>
+      <w:r>
+        <w:rPr>
+          <w:rFonts w:ascii="Times New Roman" w:hAnsi="Times New Roman" w:cs="Times New Roman"/>
+          <w:sz w:val="22"/>
+          <w:szCs w:val="22"/>
+          <w:lang w:val="en-US"/>
+        </w:rPr>
+        <w:t>Designed a HashMap to link program heights with strip ID ROM addresses, optimizing area usage</w:t>
+      </w:r>
+    </w:p>
+    <w:p>
+      <w:pPr>
+        <w:pStyle w:val="a9"/>
+        <w:numPr>
+          <w:ilvl w:val="0"/>
+          <w:numId w:val="2"/>
+        </w:numPr>
+        <w:spacing w:after="0"/>
+        <w:rPr>
+          <w:rFonts w:ascii="Times New Roman" w:hAnsi="Times New Roman" w:cs="Times New Roman"/>
+          <w:sz w:val="22"/>
+          <w:szCs w:val="22"/>
+          <w:lang w:val="en-US"/>
+        </w:rPr>
+      </w:pPr>
+      <w:r>
+        <w:rPr>
+          <w:rFonts w:ascii="Times New Roman" w:hAnsi="Times New Roman" w:cs="Times New Roman"/>
+          <w:sz w:val="22"/>
+          <w:szCs w:val="22"/>
+          <w:lang w:val="en-US"/>
+        </w:rPr>
+        <w:t>Leveraged both RAM and ROM for value storage to reduce redundant computations, enhancing power efficiency and performance</w:t>
+      </w:r>
+    </w:p>
+    <w:p>
+      <w:pPr>
+        <w:pStyle w:val="a9"/>
+        <w:numPr>
+          <w:ilvl w:val="0"/>
+          <w:numId w:val="2"/>
+        </w:numPr>
+        <w:spacing w:after="0"/>
+        <w:rPr>
+          <w:rFonts w:ascii="Times New Roman" w:hAnsi="Times New Roman" w:cs="Times New Roman"/>
+          <w:sz w:val="22"/>
+          <w:szCs w:val="22"/>
+          <w:lang w:val="en-US"/>
+        </w:rPr>
+      </w:pPr>
+      <w:r>
+        <w:rPr>
+          <w:rFonts w:ascii="Times New Roman" w:hAnsi="Times New Roman" w:cs="Times New Roman"/>
+          <w:sz w:val="22"/>
+          <w:szCs w:val="22"/>
+          <w:lang w:val="en-US"/>
+        </w:rPr>
+        <w:t>Implemented pipelining to maximize parallelism</w:t>
+      </w:r>
+      <w:r>
+        <w:rPr>
+          <w:rFonts w:ascii="Times New Roman" w:hAnsi="Times New Roman" w:cs="Times New Roman"/>
+          <w:sz w:val="22"/>
+          <w:szCs w:val="22"/>
+          <w:lang w:val="en-US"/>
+        </w:rPr>
+        <w:t xml:space="preserve"> and retiming to balance the logic between stages</w:t>
+      </w:r>
+    </w:p>
+    <w:p>
+      <w:pPr>
+        <w:pStyle w:val="a9"/>
+        <w:numPr>
+          <w:ilvl w:val="0"/>
+          <w:numId w:val="2"/>
+        </w:numPr>
+        <w:spacing w:after="0"/>
+        <w:rPr>
+          <w:rFonts w:ascii="Times New Roman" w:hAnsi="Times New Roman" w:cs="Times New Roman"/>
+          <w:sz w:val="22"/>
+          <w:szCs w:val="22"/>
+          <w:lang w:val="en-US"/>
+        </w:rPr>
+      </w:pPr>
+      <w:r>
+        <w:rPr>
+          <w:rFonts w:ascii="Times New Roman" w:hAnsi="Times New Roman" w:cs="Times New Roman"/>
+          <w:sz w:val="22"/>
+          <w:szCs w:val="22"/>
+          <w:lang w:val="en-US"/>
+        </w:rPr>
+        <w:lastRenderedPageBreak/>
+        <w:t>Integrated clock gating to disable unused stages when no new data is available</w:t>
       </w:r>
     </w:p>
     <w:sectPr>
@@ -690,6 +846,281 @@
 </w:document>
 </file>
 
+<file path=word/endnotes.xml><?xml version="1.0" encoding="utf-8"?>
+<w:endnotes xmlns:wpc="http://schemas.microsoft.com/office/word/2010/wordprocessingCanvas" xmlns:cx="http://schemas.microsoft.com/office/drawing/2014/chartex" xmlns:cx1="http://schemas.microsoft.com/office/drawing/2015/9/8/chartex" xmlns:cx2="http://schemas.microsoft.com/office/drawing/2015/10/21/chartex" xmlns:cx3="http://schemas.microsoft.com/office/drawing/2016/5/9/chartex" xmlns:cx4="http://schemas.microsoft.com/office/drawing/2016/5/10/chartex" xmlns:cx5="http://schemas.microsoft.com/office/drawing/2016/5/11/chartex" xmlns:cx6="http://schemas.microsoft.com/office/drawing/2016/5/12/chartex" xmlns:cx7="http://schemas.microsoft.com/office/drawing/2016/5/13/chartex" xmlns:cx8="http://schemas.microsoft.com/office/drawing/2016/5/14/chartex" xmlns:mc="http://schemas.openxmlformats.org/markup-compatibility/2006" xmlns:aink="http://schemas.microsoft.com/office/drawing/2016/ink" xmlns:am3d="http://schemas.microsoft.com/office/drawing/2017/model3d" xmlns:o="urn:schemas-microsoft-com:office:office" xmlns:oel="http://schemas.microsoft.com/office/2019/extlst" xmlns:r="http://schemas.openxmlformats.org/officeDocument/2006/relationships" xmlns:m="http://schemas.openxmlformats.org/officeDocument/2006/math" xmlns:v="urn:schemas-microsoft-com:vml" xmlns:wp14="http://schemas.microsoft.com/office/word/2010/wordprocessingDrawing" xmlns:wp="http://schemas.openxmlformats.org/drawingml/2006/wordprocessingDrawing" xmlns:w10="urn:schemas-microsoft-com:office:word" xmlns:w="http://schemas.openxmlformats.org/wordprocessingml/2006/main" xmlns:w14="http://schemas.microsoft.com/office/word/2010/wordml" xmlns:w15="http://schemas.microsoft.com/office/word/2012/wordml" xmlns:w16cex="http://schemas.microsoft.com/office/word/2018/wordml/cex" xmlns:w16cid="http://schemas.microsoft.com/office/word/2016/wordml/cid" xmlns:w16="http://schemas.microsoft.com/office/word/2018/wordml" xmlns:w16du="http://schemas.microsoft.com/office/word/2023/wordml/word16du" xmlns:w16sdtdh="http://schemas.microsoft.com/office/word/2020/wordml/sdtdatahash" xmlns:w16se="http://schemas.microsoft.com/office/word/2015/wordml/symex" xmlns:wpg="http://schemas.microsoft.com/office/word/2010/wordprocessingGroup" xmlns:wpi="http://schemas.microsoft.com/office/word/2010/wordprocessingInk" xmlns:wne="http://schemas.microsoft.com/office/word/2006/wordml" xmlns:wps="http://schemas.microsoft.com/office/word/2010/wordprocessingShape" mc:Ignorable="w14 w15 w16se w16cid w16 w16cex w16sdtdh w16du wp14">
+  <w:endnote w:type="separator" w:id="-1">
+    <w:p>
+      <w:pPr>
+        <w:spacing w:after="0" w:line="240" w:lineRule="auto"/>
+        <w:rPr>
+          <w:rFonts w:hint="eastAsia"/>
+        </w:rPr>
+      </w:pPr>
+      <w:r>
+        <w:separator/>
+      </w:r>
+    </w:p>
+  </w:endnote>
+  <w:endnote w:type="continuationSeparator" w:id="0">
+    <w:p>
+      <w:pPr>
+        <w:spacing w:after="0" w:line="240" w:lineRule="auto"/>
+        <w:rPr>
+          <w:rFonts w:hint="eastAsia"/>
+        </w:rPr>
+      </w:pPr>
+      <w:r>
+        <w:continuationSeparator/>
+      </w:r>
+    </w:p>
+  </w:endnote>
+</w:endnotes>
+</file>
+
+<file path=word/footnotes.xml><?xml version="1.0" encoding="utf-8"?>
+<w:footnotes xmlns:wpc="http://schemas.microsoft.com/office/word/2010/wordprocessingCanvas" xmlns:cx="http://schemas.microsoft.com/office/drawing/2014/chartex" xmlns:cx1="http://schemas.microsoft.com/office/drawing/2015/9/8/chartex" xmlns:cx2="http://schemas.microsoft.com/office/drawing/2015/10/21/chartex" xmlns:cx3="http://schemas.microsoft.com/office/drawing/2016/5/9/chartex" xmlns:cx4="http://schemas.microsoft.com/office/drawing/2016/5/10/chartex" xmlns:cx5="http://schemas.microsoft.com/office/drawing/2016/5/11/chartex" xmlns:cx6="http://schemas.microsoft.com/office/drawing/2016/5/12/chartex" xmlns:cx7="http://schemas.microsoft.com/office/drawing/2016/5/13/chartex" xmlns:cx8="http://schemas.microsoft.com/office/drawing/2016/5/14/chartex" xmlns:mc="http://schemas.openxmlformats.org/markup-compatibility/2006" xmlns:aink="http://schemas.microsoft.com/office/drawing/2016/ink" xmlns:am3d="http://schemas.microsoft.com/office/drawing/2017/model3d" xmlns:o="urn:schemas-microsoft-com:office:office" xmlns:oel="http://schemas.microsoft.com/office/2019/extlst" xmlns:r="http://schemas.openxmlformats.org/officeDocument/2006/relationships" xmlns:m="http://schemas.openxmlformats.org/officeDocument/2006/math" xmlns:v="urn:schemas-microsoft-com:vml" xmlns:wp14="http://schemas.microsoft.com/office/word/2010/wordprocessingDrawing" xmlns:wp="http://schemas.openxmlformats.org/drawingml/2006/wordprocessingDrawing" xmlns:w10="urn:schemas-microsoft-com:office:word" xmlns:w="http://schemas.openxmlformats.org/wordprocessingml/2006/main" xmlns:w14="http://schemas.microsoft.com/office/word/2010/wordml" xmlns:w15="http://schemas.microsoft.com/office/word/2012/wordml" xmlns:w16cex="http://schemas.microsoft.com/office/word/2018/wordml/cex" xmlns:w16cid="http://schemas.microsoft.com/office/word/2016/wordml/cid" xmlns:w16="http://schemas.microsoft.com/office/word/2018/wordml" xmlns:w16du="http://schemas.microsoft.com/office/word/2023/wordml/word16du" xmlns:w16sdtdh="http://schemas.microsoft.com/office/word/2020/wordml/sdtdatahash" xmlns:w16se="http://schemas.microsoft.com/office/word/2015/wordml/symex" xmlns:wpg="http://schemas.microsoft.com/office/word/2010/wordprocessingGroup" xmlns:wpi="http://schemas.microsoft.com/office/word/2010/wordprocessingInk" xmlns:wne="http://schemas.microsoft.com/office/word/2006/wordml" xmlns:wps="http://schemas.microsoft.com/office/word/2010/wordprocessingShape" mc:Ignorable="w14 w15 w16se w16cid w16 w16cex w16sdtdh w16du wp14">
+  <w:footnote w:type="separator" w:id="-1">
+    <w:p>
+      <w:pPr>
+        <w:spacing w:after="0" w:line="240" w:lineRule="auto"/>
+        <w:rPr>
+          <w:rFonts w:hint="eastAsia"/>
+        </w:rPr>
+      </w:pPr>
+      <w:r>
+        <w:separator/>
+      </w:r>
+    </w:p>
+  </w:footnote>
+  <w:footnote w:type="continuationSeparator" w:id="0">
+    <w:p>
+      <w:pPr>
+        <w:spacing w:after="0" w:line="240" w:lineRule="auto"/>
+        <w:rPr>
+          <w:rFonts w:hint="eastAsia"/>
+        </w:rPr>
+      </w:pPr>
+      <w:r>
+        <w:continuationSeparator/>
+      </w:r>
+    </w:p>
+  </w:footnote>
+</w:footnotes>
+</file>
+
+<file path=word/numbering.xml><?xml version="1.0" encoding="utf-8"?>
+<w:numbering xmlns:wpc="http://schemas.microsoft.com/office/word/2010/wordprocessingCanvas" xmlns:cx="http://schemas.microsoft.com/office/drawing/2014/chartex" xmlns:cx1="http://schemas.microsoft.com/office/drawing/2015/9/8/chartex" xmlns:cx2="http://schemas.microsoft.com/office/drawing/2015/10/21/chartex" xmlns:cx3="http://schemas.microsoft.com/office/drawing/2016/5/9/chartex" xmlns:cx4="http://schemas.microsoft.com/office/drawing/2016/5/10/chartex" xmlns:cx5="http://schemas.microsoft.com/office/drawing/2016/5/11/chartex" xmlns:cx6="http://schemas.microsoft.com/office/drawing/2016/5/12/chartex" xmlns:cx7="http://schemas.microsoft.com/office/drawing/2016/5/13/chartex" xmlns:cx8="http://schemas.microsoft.com/office/drawing/2016/5/14/chartex" xmlns:mc="http://schemas.openxmlformats.org/markup-compatibility/2006" xmlns:aink="http://schemas.microsoft.com/office/drawing/2016/ink" xmlns:am3d="http://schemas.microsoft.com/office/drawing/2017/model3d" xmlns:o="urn:schemas-microsoft-com:office:office" xmlns:oel="http://schemas.microsoft.com/office/2019/extlst" xmlns:r="http://schemas.openxmlformats.org/officeDocument/2006/relationships" xmlns:m="http://schemas.openxmlformats.org/officeDocument/2006/math" xmlns:v="urn:schemas-microsoft-com:vml" xmlns:wp14="http://schemas.microsoft.com/office/word/2010/wordprocessingDrawing" xmlns:wp="http://schemas.openxmlformats.org/drawingml/2006/wordprocessingDrawing" xmlns:w10="urn:schemas-microsoft-com:office:word" xmlns:w="http://schemas.openxmlformats.org/wordprocessingml/2006/main" xmlns:w14="http://schemas.microsoft.com/office/word/2010/wordml" xmlns:w15="http://schemas.microsoft.com/office/word/2012/wordml" xmlns:w16cex="http://schemas.microsoft.com/office/word/2018/wordml/cex" xmlns:w16cid="http://schemas.microsoft.com/office/word/2016/wordml/cid" xmlns:w16="http://schemas.microsoft.com/office/word/2018/wordml" xmlns:w16du="http://schemas.microsoft.com/office/word/2023/wordml/word16du" xmlns:w16sdtdh="http://schemas.microsoft.com/office/word/2020/wordml/sdtdatahash" xmlns:w16se="http://schemas.microsoft.com/office/word/2015/wordml/symex" xmlns:wpg="http://schemas.microsoft.com/office/word/2010/wordprocessingGroup" xmlns:wpi="http://schemas.microsoft.com/office/word/2010/wordprocessingInk" xmlns:wne="http://schemas.microsoft.com/office/word/2006/wordml" xmlns:wps="http://schemas.microsoft.com/office/word/2010/wordprocessingShape" mc:Ignorable="w14 w15 w16se w16cid w16 w16cex w16sdtdh w16du wp14">
+  <w:abstractNum w:abstractNumId="0" w15:restartNumberingAfterBreak="0">
+    <w:nsid w:val="2F725962"/>
+    <w:multiLevelType w:val="hybridMultilevel"/>
+    <w:tmpl w:val="2CA631E2"/>
+    <w:lvl w:ilvl="0" w:tplc="A726E094">
+      <w:start w:val="1"/>
+      <w:numFmt w:val="decimal"/>
+      <w:lvlText w:val="%1."/>
+      <w:lvlJc w:val="left"/>
+      <w:pPr>
+        <w:ind w:left="360" w:hanging="360"/>
+      </w:pPr>
+      <w:rPr>
+        <w:rFonts w:hint="default"/>
+      </w:rPr>
+    </w:lvl>
+    <w:lvl w:ilvl="1" w:tplc="04090019" w:tentative="1">
+      <w:start w:val="1"/>
+      <w:numFmt w:val="lowerLetter"/>
+      <w:lvlText w:val="%2)"/>
+      <w:lvlJc w:val="left"/>
+      <w:pPr>
+        <w:ind w:left="880" w:hanging="440"/>
+      </w:pPr>
+    </w:lvl>
+    <w:lvl w:ilvl="2" w:tplc="0409001B" w:tentative="1">
+      <w:start w:val="1"/>
+      <w:numFmt w:val="lowerRoman"/>
+      <w:lvlText w:val="%3."/>
+      <w:lvlJc w:val="right"/>
+      <w:pPr>
+        <w:ind w:left="1320" w:hanging="440"/>
+      </w:pPr>
+    </w:lvl>
+    <w:lvl w:ilvl="3" w:tplc="0409000F" w:tentative="1">
+      <w:start w:val="1"/>
+      <w:numFmt w:val="decimal"/>
+      <w:lvlText w:val="%4."/>
+      <w:lvlJc w:val="left"/>
+      <w:pPr>
+        <w:ind w:left="1760" w:hanging="440"/>
+      </w:pPr>
+    </w:lvl>
+    <w:lvl w:ilvl="4" w:tplc="04090019" w:tentative="1">
+      <w:start w:val="1"/>
+      <w:numFmt w:val="lowerLetter"/>
+      <w:lvlText w:val="%5)"/>
+      <w:lvlJc w:val="left"/>
+      <w:pPr>
+        <w:ind w:left="2200" w:hanging="440"/>
+      </w:pPr>
+    </w:lvl>
+    <w:lvl w:ilvl="5" w:tplc="0409001B" w:tentative="1">
+      <w:start w:val="1"/>
+      <w:numFmt w:val="lowerRoman"/>
+      <w:lvlText w:val="%6."/>
+      <w:lvlJc w:val="right"/>
+      <w:pPr>
+        <w:ind w:left="2640" w:hanging="440"/>
+      </w:pPr>
+    </w:lvl>
+    <w:lvl w:ilvl="6" w:tplc="0409000F" w:tentative="1">
+      <w:start w:val="1"/>
+      <w:numFmt w:val="decimal"/>
+      <w:lvlText w:val="%7."/>
+      <w:lvlJc w:val="left"/>
+      <w:pPr>
+        <w:ind w:left="3080" w:hanging="440"/>
+      </w:pPr>
+    </w:lvl>
+    <w:lvl w:ilvl="7" w:tplc="04090019" w:tentative="1">
+      <w:start w:val="1"/>
+      <w:numFmt w:val="lowerLetter"/>
+      <w:lvlText w:val="%8)"/>
+      <w:lvlJc w:val="left"/>
+      <w:pPr>
+        <w:ind w:left="3520" w:hanging="440"/>
+      </w:pPr>
+    </w:lvl>
+    <w:lvl w:ilvl="8" w:tplc="0409001B" w:tentative="1">
+      <w:start w:val="1"/>
+      <w:numFmt w:val="lowerRoman"/>
+      <w:lvlText w:val="%9."/>
+      <w:lvlJc w:val="right"/>
+      <w:pPr>
+        <w:ind w:left="3960" w:hanging="440"/>
+      </w:pPr>
+    </w:lvl>
+  </w:abstractNum>
+  <w:abstractNum w:abstractNumId="1" w15:restartNumberingAfterBreak="0">
+    <w:nsid w:val="3FB41669"/>
+    <w:multiLevelType w:val="hybridMultilevel"/>
+    <w:tmpl w:val="4FE2FBF4"/>
+    <w:lvl w:ilvl="0" w:tplc="98CAFFD6">
+      <w:start w:val="4"/>
+      <w:numFmt w:val="bullet"/>
+      <w:lvlText w:val="-"/>
+      <w:lvlJc w:val="left"/>
+      <w:pPr>
+        <w:ind w:left="360" w:hanging="360"/>
+      </w:pPr>
+      <w:rPr>
+        <w:rFonts w:ascii="Times New Roman" w:eastAsiaTheme="minorEastAsia" w:hAnsi="Times New Roman" w:cs="Times New Roman" w:hint="default"/>
+      </w:rPr>
+    </w:lvl>
+    <w:lvl w:ilvl="1" w:tplc="04090003" w:tentative="1">
+      <w:start w:val="1"/>
+      <w:numFmt w:val="bullet"/>
+      <w:lvlText w:val=""/>
+      <w:lvlJc w:val="left"/>
+      <w:pPr>
+        <w:ind w:left="880" w:hanging="440"/>
+      </w:pPr>
+      <w:rPr>
+        <w:rFonts w:ascii="Wingdings" w:hAnsi="Wingdings" w:hint="default"/>
+      </w:rPr>
+    </w:lvl>
+    <w:lvl w:ilvl="2" w:tplc="04090005" w:tentative="1">
+      <w:start w:val="1"/>
+      <w:numFmt w:val="bullet"/>
+      <w:lvlText w:val=""/>
+      <w:lvlJc w:val="left"/>
+      <w:pPr>
+        <w:ind w:left="1320" w:hanging="440"/>
+      </w:pPr>
+      <w:rPr>
+        <w:rFonts w:ascii="Wingdings" w:hAnsi="Wingdings" w:hint="default"/>
+      </w:rPr>
+    </w:lvl>
+    <w:lvl w:ilvl="3" w:tplc="04090001" w:tentative="1">
+      <w:start w:val="1"/>
+      <w:numFmt w:val="bullet"/>
+      <w:lvlText w:val=""/>
+      <w:lvlJc w:val="left"/>
+      <w:pPr>
+        <w:ind w:left="1760" w:hanging="440"/>
+      </w:pPr>
+      <w:rPr>
+        <w:rFonts w:ascii="Wingdings" w:hAnsi="Wingdings" w:hint="default"/>
+      </w:rPr>
+    </w:lvl>
+    <w:lvl w:ilvl="4" w:tplc="04090003" w:tentative="1">
+      <w:start w:val="1"/>
+      <w:numFmt w:val="bullet"/>
+      <w:lvlText w:val=""/>
+      <w:lvlJc w:val="left"/>
+      <w:pPr>
+        <w:ind w:left="2200" w:hanging="440"/>
+      </w:pPr>
+      <w:rPr>
+        <w:rFonts w:ascii="Wingdings" w:hAnsi="Wingdings" w:hint="default"/>
+      </w:rPr>
+    </w:lvl>
+    <w:lvl w:ilvl="5" w:tplc="04090005" w:tentative="1">
+      <w:start w:val="1"/>
+      <w:numFmt w:val="bullet"/>
+      <w:lvlText w:val=""/>
+      <w:lvlJc w:val="left"/>
+      <w:pPr>
+        <w:ind w:left="2640" w:hanging="440"/>
+      </w:pPr>
+      <w:rPr>
+        <w:rFonts w:ascii="Wingdings" w:hAnsi="Wingdings" w:hint="default"/>
+      </w:rPr>
+    </w:lvl>
+    <w:lvl w:ilvl="6" w:tplc="04090001" w:tentative="1">
+      <w:start w:val="1"/>
+      <w:numFmt w:val="bullet"/>
+      <w:lvlText w:val=""/>
+      <w:lvlJc w:val="left"/>
+      <w:pPr>
+        <w:ind w:left="3080" w:hanging="440"/>
+      </w:pPr>
+      <w:rPr>
+        <w:rFonts w:ascii="Wingdings" w:hAnsi="Wingdings" w:hint="default"/>
+      </w:rPr>
+    </w:lvl>
+    <w:lvl w:ilvl="7" w:tplc="04090003" w:tentative="1">
+      <w:start w:val="1"/>
+      <w:numFmt w:val="bullet"/>
+      <w:lvlText w:val=""/>
+      <w:lvlJc w:val="left"/>
+      <w:pPr>
+        <w:ind w:left="3520" w:hanging="440"/>
+      </w:pPr>
+      <w:rPr>
+        <w:rFonts w:ascii="Wingdings" w:hAnsi="Wingdings" w:hint="default"/>
+      </w:rPr>
+    </w:lvl>
+    <w:lvl w:ilvl="8" w:tplc="04090005" w:tentative="1">
+      <w:start w:val="1"/>
+      <w:numFmt w:val="bullet"/>
+      <w:lvlText w:val=""/>
+      <w:lvlJc w:val="left"/>
+      <w:pPr>
+        <w:ind w:left="3960" w:hanging="440"/>
+      </w:pPr>
+      <w:rPr>
+        <w:rFonts w:ascii="Wingdings" w:hAnsi="Wingdings" w:hint="default"/>
+      </w:rPr>
+    </w:lvl>
+  </w:abstractNum>
+  <w:num w:numId="1" w16cid:durableId="741176973">
+    <w:abstractNumId w:val="0"/>
+  </w:num>
+  <w:num w:numId="2" w16cid:durableId="1402215100">
+    <w:abstractNumId w:val="1"/>
+  </w:num>
+</w:numbering>
+</file>
+
 <file path=word/styles.xml><?xml version="1.0" encoding="utf-8"?>
 <w:styles xmlns:mc="http://schemas.openxmlformats.org/markup-compatibility/2006" xmlns:r="http://schemas.openxmlformats.org/officeDocument/2006/relationships" xmlns:w="http://schemas.openxmlformats.org/wordprocessingml/2006/main" xmlns:w14="http://schemas.microsoft.com/office/word/2010/wordml" xmlns:w15="http://schemas.microsoft.com/office/word/2012/wordml" xmlns:w16cex="http://schemas.microsoft.com/office/word/2018/wordml/cex" xmlns:w16cid="http://schemas.microsoft.com/office/word/2016/wordml/cid" xmlns:w16="http://schemas.microsoft.com/office/word/2018/wordml" xmlns:w16du="http://schemas.microsoft.com/office/word/2023/wordml/word16du" xmlns:w16sdtdh="http://schemas.microsoft.com/office/word/2020/wordml/sdtdatahash" xmlns:w16se="http://schemas.microsoft.com/office/word/2015/wordml/symex" mc:Ignorable="w14 w15 w16se w16cid w16 w16cex w16sdtdh w16du">
   <w:docDefaults>
@@ -699,7 +1130,7 @@
         <w:kern w:val="2"/>
         <w:sz w:val="24"/>
         <w:szCs w:val="24"/>
-        <w:lang w:val="en-CN" w:eastAsia="zh-CN" w:bidi="ar-SA"/>
+        <w:lang w:eastAsia="zh-CN" w:bidi="ar-SA"/>
         <w14:ligatures w14:val="standardContextual"/>
       </w:rPr>
     </w:rPrDefault>
@@ -1087,15 +1518,15 @@
     <w:lsdException w:name="Unresolved Mention" w:semiHidden="1" w:unhideWhenUsed="1"/>
     <w:lsdException w:name="Smart Link" w:semiHidden="1" w:unhideWhenUsed="1"/>
   </w:latentStyles>
-  <w:style w:type="paragraph" w:default="1" w:styleId="Normal">
+  <w:style w:type="paragraph" w:default="1" w:styleId="a">
     <w:name w:val="Normal"/>
     <w:qFormat/>
   </w:style>
-  <w:style w:type="paragraph" w:styleId="Heading1">
+  <w:style w:type="paragraph" w:styleId="1">
     <w:name w:val="heading 1"/>
-    <w:basedOn w:val="Normal"/>
-    <w:next w:val="Normal"/>
-    <w:link w:val="Heading1Char"/>
+    <w:basedOn w:val="a"/>
+    <w:next w:val="a"/>
+    <w:link w:val="10"/>
     <w:uiPriority w:val="9"/>
     <w:qFormat/>
     <w:rsid w:val="00E9114B"/>
@@ -1112,11 +1543,11 @@
       <w:szCs w:val="40"/>
     </w:rPr>
   </w:style>
-  <w:style w:type="paragraph" w:styleId="Heading2">
+  <w:style w:type="paragraph" w:styleId="2">
     <w:name w:val="heading 2"/>
-    <w:basedOn w:val="Normal"/>
-    <w:next w:val="Normal"/>
-    <w:link w:val="Heading2Char"/>
+    <w:basedOn w:val="a"/>
+    <w:next w:val="a"/>
+    <w:link w:val="20"/>
     <w:uiPriority w:val="9"/>
     <w:semiHidden/>
     <w:unhideWhenUsed/>
@@ -1135,11 +1566,11 @@
       <w:szCs w:val="32"/>
     </w:rPr>
   </w:style>
-  <w:style w:type="paragraph" w:styleId="Heading3">
+  <w:style w:type="paragraph" w:styleId="3">
     <w:name w:val="heading 3"/>
-    <w:basedOn w:val="Normal"/>
-    <w:next w:val="Normal"/>
-    <w:link w:val="Heading3Char"/>
+    <w:basedOn w:val="a"/>
+    <w:next w:val="a"/>
+    <w:link w:val="30"/>
     <w:uiPriority w:val="9"/>
     <w:semiHidden/>
     <w:unhideWhenUsed/>
@@ -1158,11 +1589,11 @@
       <w:szCs w:val="28"/>
     </w:rPr>
   </w:style>
-  <w:style w:type="paragraph" w:styleId="Heading4">
+  <w:style w:type="paragraph" w:styleId="4">
     <w:name w:val="heading 4"/>
-    <w:basedOn w:val="Normal"/>
-    <w:next w:val="Normal"/>
-    <w:link w:val="Heading4Char"/>
+    <w:basedOn w:val="a"/>
+    <w:next w:val="a"/>
+    <w:link w:val="40"/>
     <w:uiPriority w:val="9"/>
     <w:semiHidden/>
     <w:unhideWhenUsed/>
@@ -1181,11 +1612,11 @@
       <w:color w:val="2F5496" w:themeColor="accent1" w:themeShade="BF"/>
     </w:rPr>
   </w:style>
-  <w:style w:type="paragraph" w:styleId="Heading5">
+  <w:style w:type="paragraph" w:styleId="5">
     <w:name w:val="heading 5"/>
-    <w:basedOn w:val="Normal"/>
-    <w:next w:val="Normal"/>
-    <w:link w:val="Heading5Char"/>
+    <w:basedOn w:val="a"/>
+    <w:next w:val="a"/>
+    <w:link w:val="50"/>
     <w:uiPriority w:val="9"/>
     <w:semiHidden/>
     <w:unhideWhenUsed/>
@@ -1202,11 +1633,11 @@
       <w:color w:val="2F5496" w:themeColor="accent1" w:themeShade="BF"/>
     </w:rPr>
   </w:style>
-  <w:style w:type="paragraph" w:styleId="Heading6">
+  <w:style w:type="paragraph" w:styleId="6">
     <w:name w:val="heading 6"/>
-    <w:basedOn w:val="Normal"/>
-    <w:next w:val="Normal"/>
-    <w:link w:val="Heading6Char"/>
+    <w:basedOn w:val="a"/>
+    <w:next w:val="a"/>
+    <w:link w:val="60"/>
     <w:uiPriority w:val="9"/>
     <w:semiHidden/>
     <w:unhideWhenUsed/>
@@ -1225,11 +1656,11 @@
       <w:color w:val="595959" w:themeColor="text1" w:themeTint="A6"/>
     </w:rPr>
   </w:style>
-  <w:style w:type="paragraph" w:styleId="Heading7">
+  <w:style w:type="paragraph" w:styleId="7">
     <w:name w:val="heading 7"/>
-    <w:basedOn w:val="Normal"/>
-    <w:next w:val="Normal"/>
-    <w:link w:val="Heading7Char"/>
+    <w:basedOn w:val="a"/>
+    <w:next w:val="a"/>
+    <w:link w:val="70"/>
     <w:uiPriority w:val="9"/>
     <w:semiHidden/>
     <w:unhideWhenUsed/>
@@ -1246,11 +1677,11 @@
       <w:color w:val="595959" w:themeColor="text1" w:themeTint="A6"/>
     </w:rPr>
   </w:style>
-  <w:style w:type="paragraph" w:styleId="Heading8">
+  <w:style w:type="paragraph" w:styleId="8">
     <w:name w:val="heading 8"/>
-    <w:basedOn w:val="Normal"/>
-    <w:next w:val="Normal"/>
-    <w:link w:val="Heading8Char"/>
+    <w:basedOn w:val="a"/>
+    <w:next w:val="a"/>
+    <w:link w:val="80"/>
     <w:uiPriority w:val="9"/>
     <w:semiHidden/>
     <w:unhideWhenUsed/>
@@ -1269,11 +1700,11 @@
       <w:color w:val="272727" w:themeColor="text1" w:themeTint="D8"/>
     </w:rPr>
   </w:style>
-  <w:style w:type="paragraph" w:styleId="Heading9">
+  <w:style w:type="paragraph" w:styleId="9">
     <w:name w:val="heading 9"/>
-    <w:basedOn w:val="Normal"/>
-    <w:next w:val="Normal"/>
-    <w:link w:val="Heading9Char"/>
+    <w:basedOn w:val="a"/>
+    <w:next w:val="a"/>
+    <w:link w:val="90"/>
     <w:uiPriority w:val="9"/>
     <w:semiHidden/>
     <w:unhideWhenUsed/>
@@ -1290,13 +1721,12 @@
       <w:color w:val="272727" w:themeColor="text1" w:themeTint="D8"/>
     </w:rPr>
   </w:style>
-  <w:style w:type="character" w:default="1" w:styleId="DefaultParagraphFont">
+  <w:style w:type="character" w:default="1" w:styleId="a0">
     <w:name w:val="Default Paragraph Font"/>
     <w:uiPriority w:val="1"/>
-    <w:semiHidden/>
     <w:unhideWhenUsed/>
   </w:style>
-  <w:style w:type="table" w:default="1" w:styleId="TableNormal">
+  <w:style w:type="table" w:default="1" w:styleId="a1">
     <w:name w:val="Normal Table"/>
     <w:uiPriority w:val="99"/>
     <w:semiHidden/>
@@ -1311,16 +1741,16 @@
       </w:tblCellMar>
     </w:tblPr>
   </w:style>
-  <w:style w:type="numbering" w:default="1" w:styleId="NoList">
+  <w:style w:type="numbering" w:default="1" w:styleId="a2">
     <w:name w:val="No List"/>
     <w:uiPriority w:val="99"/>
     <w:semiHidden/>
     <w:unhideWhenUsed/>
   </w:style>
-  <w:style w:type="character" w:customStyle="1" w:styleId="Heading1Char">
-    <w:name w:val="Heading 1 Char"/>
-    <w:basedOn w:val="DefaultParagraphFont"/>
-    <w:link w:val="Heading1"/>
+  <w:style w:type="character" w:customStyle="1" w:styleId="10">
+    <w:name w:val="标题 1 字符"/>
+    <w:basedOn w:val="a0"/>
+    <w:link w:val="1"/>
     <w:uiPriority w:val="9"/>
     <w:rsid w:val="00E9114B"/>
     <w:rPr>
@@ -1330,10 +1760,10 @@
       <w:szCs w:val="40"/>
     </w:rPr>
   </w:style>
-  <w:style w:type="character" w:customStyle="1" w:styleId="Heading2Char">
-    <w:name w:val="Heading 2 Char"/>
-    <w:basedOn w:val="DefaultParagraphFont"/>
-    <w:link w:val="Heading2"/>
+  <w:style w:type="character" w:customStyle="1" w:styleId="20">
+    <w:name w:val="标题 2 字符"/>
+    <w:basedOn w:val="a0"/>
+    <w:link w:val="2"/>
     <w:uiPriority w:val="9"/>
     <w:semiHidden/>
     <w:rsid w:val="00E9114B"/>
@@ -1344,10 +1774,10 @@
       <w:szCs w:val="32"/>
     </w:rPr>
   </w:style>
-  <w:style w:type="character" w:customStyle="1" w:styleId="Heading3Char">
-    <w:name w:val="Heading 3 Char"/>
-    <w:basedOn w:val="DefaultParagraphFont"/>
-    <w:link w:val="Heading3"/>
+  <w:style w:type="character" w:customStyle="1" w:styleId="30">
+    <w:name w:val="标题 3 字符"/>
+    <w:basedOn w:val="a0"/>
+    <w:link w:val="3"/>
     <w:uiPriority w:val="9"/>
     <w:semiHidden/>
     <w:rsid w:val="00E9114B"/>
@@ -1358,10 +1788,10 @@
       <w:szCs w:val="28"/>
     </w:rPr>
   </w:style>
-  <w:style w:type="character" w:customStyle="1" w:styleId="Heading4Char">
-    <w:name w:val="Heading 4 Char"/>
-    <w:basedOn w:val="DefaultParagraphFont"/>
-    <w:link w:val="Heading4"/>
+  <w:style w:type="character" w:customStyle="1" w:styleId="40">
+    <w:name w:val="标题 4 字符"/>
+    <w:basedOn w:val="a0"/>
+    <w:link w:val="4"/>
     <w:uiPriority w:val="9"/>
     <w:semiHidden/>
     <w:rsid w:val="00E9114B"/>
@@ -1372,10 +1802,10 @@
       <w:color w:val="2F5496" w:themeColor="accent1" w:themeShade="BF"/>
     </w:rPr>
   </w:style>
-  <w:style w:type="character" w:customStyle="1" w:styleId="Heading5Char">
-    <w:name w:val="Heading 5 Char"/>
-    <w:basedOn w:val="DefaultParagraphFont"/>
-    <w:link w:val="Heading5"/>
+  <w:style w:type="character" w:customStyle="1" w:styleId="50">
+    <w:name w:val="标题 5 字符"/>
+    <w:basedOn w:val="a0"/>
+    <w:link w:val="5"/>
     <w:uiPriority w:val="9"/>
     <w:semiHidden/>
     <w:rsid w:val="00E9114B"/>
@@ -1384,10 +1814,10 @@
       <w:color w:val="2F5496" w:themeColor="accent1" w:themeShade="BF"/>
     </w:rPr>
   </w:style>
-  <w:style w:type="character" w:customStyle="1" w:styleId="Heading6Char">
-    <w:name w:val="Heading 6 Char"/>
-    <w:basedOn w:val="DefaultParagraphFont"/>
-    <w:link w:val="Heading6"/>
+  <w:style w:type="character" w:customStyle="1" w:styleId="60">
+    <w:name w:val="标题 6 字符"/>
+    <w:basedOn w:val="a0"/>
+    <w:link w:val="6"/>
     <w:uiPriority w:val="9"/>
     <w:semiHidden/>
     <w:rsid w:val="00E9114B"/>
@@ -1398,10 +1828,10 @@
       <w:color w:val="595959" w:themeColor="text1" w:themeTint="A6"/>
     </w:rPr>
   </w:style>
-  <w:style w:type="character" w:customStyle="1" w:styleId="Heading7Char">
-    <w:name w:val="Heading 7 Char"/>
-    <w:basedOn w:val="DefaultParagraphFont"/>
-    <w:link w:val="Heading7"/>
+  <w:style w:type="character" w:customStyle="1" w:styleId="70">
+    <w:name w:val="标题 7 字符"/>
+    <w:basedOn w:val="a0"/>
+    <w:link w:val="7"/>
     <w:uiPriority w:val="9"/>
     <w:semiHidden/>
     <w:rsid w:val="00E9114B"/>
@@ -1410,10 +1840,10 @@
       <w:color w:val="595959" w:themeColor="text1" w:themeTint="A6"/>
     </w:rPr>
   </w:style>
-  <w:style w:type="character" w:customStyle="1" w:styleId="Heading8Char">
-    <w:name w:val="Heading 8 Char"/>
-    <w:basedOn w:val="DefaultParagraphFont"/>
-    <w:link w:val="Heading8"/>
+  <w:style w:type="character" w:customStyle="1" w:styleId="80">
+    <w:name w:val="标题 8 字符"/>
+    <w:basedOn w:val="a0"/>
+    <w:link w:val="8"/>
     <w:uiPriority w:val="9"/>
     <w:semiHidden/>
     <w:rsid w:val="00E9114B"/>
@@ -1424,10 +1854,10 @@
       <w:color w:val="272727" w:themeColor="text1" w:themeTint="D8"/>
     </w:rPr>
   </w:style>
-  <w:style w:type="character" w:customStyle="1" w:styleId="Heading9Char">
-    <w:name w:val="Heading 9 Char"/>
-    <w:basedOn w:val="DefaultParagraphFont"/>
-    <w:link w:val="Heading9"/>
+  <w:style w:type="character" w:customStyle="1" w:styleId="90">
+    <w:name w:val="标题 9 字符"/>
+    <w:basedOn w:val="a0"/>
+    <w:link w:val="9"/>
     <w:uiPriority w:val="9"/>
     <w:semiHidden/>
     <w:rsid w:val="00E9114B"/>
@@ -1436,11 +1866,11 @@
       <w:color w:val="272727" w:themeColor="text1" w:themeTint="D8"/>
     </w:rPr>
   </w:style>
-  <w:style w:type="paragraph" w:styleId="Title">
+  <w:style w:type="paragraph" w:styleId="a3">
     <w:name w:val="Title"/>
-    <w:basedOn w:val="Normal"/>
-    <w:next w:val="Normal"/>
-    <w:link w:val="TitleChar"/>
+    <w:basedOn w:val="a"/>
+    <w:next w:val="a"/>
+    <w:link w:val="a4"/>
     <w:uiPriority w:val="10"/>
     <w:qFormat/>
     <w:rsid w:val="00E9114B"/>
@@ -1456,10 +1886,10 @@
       <w:szCs w:val="56"/>
     </w:rPr>
   </w:style>
-  <w:style w:type="character" w:customStyle="1" w:styleId="TitleChar">
-    <w:name w:val="Title Char"/>
-    <w:basedOn w:val="DefaultParagraphFont"/>
-    <w:link w:val="Title"/>
+  <w:style w:type="character" w:customStyle="1" w:styleId="a4">
+    <w:name w:val="标题 字符"/>
+    <w:basedOn w:val="a0"/>
+    <w:link w:val="a3"/>
     <w:uiPriority w:val="10"/>
     <w:rsid w:val="00E9114B"/>
     <w:rPr>
@@ -1470,11 +1900,11 @@
       <w:szCs w:val="56"/>
     </w:rPr>
   </w:style>
-  <w:style w:type="paragraph" w:styleId="Subtitle">
+  <w:style w:type="paragraph" w:styleId="a5">
     <w:name w:val="Subtitle"/>
-    <w:basedOn w:val="Normal"/>
-    <w:next w:val="Normal"/>
-    <w:link w:val="SubtitleChar"/>
+    <w:basedOn w:val="a"/>
+    <w:next w:val="a"/>
+    <w:link w:val="a6"/>
     <w:uiPriority w:val="11"/>
     <w:qFormat/>
     <w:rsid w:val="00E9114B"/>
@@ -1491,10 +1921,10 @@
       <w:szCs w:val="28"/>
     </w:rPr>
   </w:style>
-  <w:style w:type="character" w:customStyle="1" w:styleId="SubtitleChar">
-    <w:name w:val="Subtitle Char"/>
-    <w:basedOn w:val="DefaultParagraphFont"/>
-    <w:link w:val="Subtitle"/>
+  <w:style w:type="character" w:customStyle="1" w:styleId="a6">
+    <w:name w:val="副标题 字符"/>
+    <w:basedOn w:val="a0"/>
+    <w:link w:val="a5"/>
     <w:uiPriority w:val="11"/>
     <w:rsid w:val="00E9114B"/>
     <w:rPr>
@@ -1505,11 +1935,11 @@
       <w:szCs w:val="28"/>
     </w:rPr>
   </w:style>
-  <w:style w:type="paragraph" w:styleId="Quote">
+  <w:style w:type="paragraph" w:styleId="a7">
     <w:name w:val="Quote"/>
-    <w:basedOn w:val="Normal"/>
-    <w:next w:val="Normal"/>
-    <w:link w:val="QuoteChar"/>
+    <w:basedOn w:val="a"/>
+    <w:next w:val="a"/>
+    <w:link w:val="a8"/>
     <w:uiPriority w:val="29"/>
     <w:qFormat/>
     <w:rsid w:val="00E9114B"/>
@@ -1523,10 +1953,10 @@
       <w:color w:val="404040" w:themeColor="text1" w:themeTint="BF"/>
     </w:rPr>
   </w:style>
-  <w:style w:type="character" w:customStyle="1" w:styleId="QuoteChar">
-    <w:name w:val="Quote Char"/>
-    <w:basedOn w:val="DefaultParagraphFont"/>
-    <w:link w:val="Quote"/>
+  <w:style w:type="character" w:customStyle="1" w:styleId="a8">
+    <w:name w:val="引用 字符"/>
+    <w:basedOn w:val="a0"/>
+    <w:link w:val="a7"/>
     <w:uiPriority w:val="29"/>
     <w:rsid w:val="00E9114B"/>
     <w:rPr>
@@ -1535,9 +1965,9 @@
       <w:color w:val="404040" w:themeColor="text1" w:themeTint="BF"/>
     </w:rPr>
   </w:style>
-  <w:style w:type="paragraph" w:styleId="ListParagraph">
+  <w:style w:type="paragraph" w:styleId="a9">
     <w:name w:val="List Paragraph"/>
-    <w:basedOn w:val="Normal"/>
+    <w:basedOn w:val="a"/>
     <w:uiPriority w:val="34"/>
     <w:qFormat/>
     <w:rsid w:val="00E9114B"/>
@@ -1546,9 +1976,9 @@
       <w:contextualSpacing/>
     </w:pPr>
   </w:style>
-  <w:style w:type="character" w:styleId="IntenseEmphasis">
+  <w:style w:type="character" w:styleId="aa">
     <w:name w:val="Intense Emphasis"/>
-    <w:basedOn w:val="DefaultParagraphFont"/>
+    <w:basedOn w:val="a0"/>
     <w:uiPriority w:val="21"/>
     <w:qFormat/>
     <w:rsid w:val="00E9114B"/>
@@ -1558,11 +1988,11 @@
       <w:color w:val="2F5496" w:themeColor="accent1" w:themeShade="BF"/>
     </w:rPr>
   </w:style>
-  <w:style w:type="paragraph" w:styleId="IntenseQuote">
+  <w:style w:type="paragraph" w:styleId="ab">
     <w:name w:val="Intense Quote"/>
-    <w:basedOn w:val="Normal"/>
-    <w:next w:val="Normal"/>
-    <w:link w:val="IntenseQuoteChar"/>
+    <w:basedOn w:val="a"/>
+    <w:next w:val="a"/>
+    <w:link w:val="ac"/>
     <w:uiPriority w:val="30"/>
     <w:qFormat/>
     <w:rsid w:val="00E9114B"/>
@@ -1581,10 +2011,10 @@
       <w:color w:val="2F5496" w:themeColor="accent1" w:themeShade="BF"/>
     </w:rPr>
   </w:style>
-  <w:style w:type="character" w:customStyle="1" w:styleId="IntenseQuoteChar">
-    <w:name w:val="Intense Quote Char"/>
-    <w:basedOn w:val="DefaultParagraphFont"/>
-    <w:link w:val="IntenseQuote"/>
+  <w:style w:type="character" w:customStyle="1" w:styleId="ac">
+    <w:name w:val="明显引用 字符"/>
+    <w:basedOn w:val="a0"/>
+    <w:link w:val="ab"/>
     <w:uiPriority w:val="30"/>
     <w:rsid w:val="00E9114B"/>
     <w:rPr>
@@ -1593,9 +2023,9 @@
       <w:color w:val="2F5496" w:themeColor="accent1" w:themeShade="BF"/>
     </w:rPr>
   </w:style>
-  <w:style w:type="character" w:styleId="IntenseReference">
+  <w:style w:type="character" w:styleId="ad">
     <w:name w:val="Intense Reference"/>
-    <w:basedOn w:val="DefaultParagraphFont"/>
+    <w:basedOn w:val="a0"/>
     <w:uiPriority w:val="32"/>
     <w:qFormat/>
     <w:rsid w:val="00E9114B"/>
@@ -1607,9 +2037,9 @@
       <w:spacing w:val="5"/>
     </w:rPr>
   </w:style>
-  <w:style w:type="character" w:styleId="Hyperlink">
+  <w:style w:type="character" w:styleId="ae">
     <w:name w:val="Hyperlink"/>
-    <w:basedOn w:val="DefaultParagraphFont"/>
+    <w:basedOn w:val="a0"/>
     <w:uiPriority w:val="99"/>
     <w:unhideWhenUsed/>
     <w:rsid w:val="00E9114B"/>
@@ -1618,9 +2048,9 @@
       <w:u w:val="single"/>
     </w:rPr>
   </w:style>
-  <w:style w:type="character" w:styleId="UnresolvedMention">
+  <w:style w:type="character" w:styleId="af">
     <w:name w:val="Unresolved Mention"/>
-    <w:basedOn w:val="DefaultParagraphFont"/>
+    <w:basedOn w:val="a0"/>
     <w:uiPriority w:val="99"/>
     <w:semiHidden/>
     <w:unhideWhenUsed/>
@@ -1630,9 +2060,9 @@
       <w:shd w:val="clear" w:color="auto" w:fill="E1DFDD"/>
     </w:rPr>
   </w:style>
-  <w:style w:type="table" w:styleId="TableGrid">
+  <w:style w:type="table" w:styleId="af0">
     <w:name w:val="Table Grid"/>
-    <w:basedOn w:val="TableNormal"/>
+    <w:basedOn w:val="a1"/>
     <w:uiPriority w:val="39"/>
     <w:rsid w:val="00E9114B"/>
     <w:pPr>
@@ -1649,14 +2079,77 @@
       </w:tblBorders>
     </w:tblPr>
   </w:style>
-  <w:style w:type="character" w:styleId="PlaceholderText">
+  <w:style w:type="character" w:styleId="af1">
     <w:name w:val="Placeholder Text"/>
-    <w:basedOn w:val="DefaultParagraphFont"/>
+    <w:basedOn w:val="a0"/>
     <w:uiPriority w:val="99"/>
     <w:semiHidden/>
     <w:rsid w:val="00E9114B"/>
     <w:rPr>
       <w:color w:val="666666"/>
+    </w:rPr>
+  </w:style>
+  <w:style w:type="paragraph" w:styleId="af2">
+    <w:name w:val="header"/>
+    <w:basedOn w:val="a"/>
+    <w:link w:val="af3"/>
+    <w:uiPriority w:val="99"/>
+    <w:unhideWhenUsed/>
+    <w:rsid w:val="00D75D14"/>
+    <w:pPr>
+      <w:tabs>
+        <w:tab w:val="center" w:pos="4153"/>
+        <w:tab w:val="right" w:pos="8306"/>
+      </w:tabs>
+      <w:snapToGrid w:val="0"/>
+      <w:spacing w:line="240" w:lineRule="auto"/>
+      <w:jc w:val="center"/>
+    </w:pPr>
+    <w:rPr>
+      <w:sz w:val="18"/>
+      <w:szCs w:val="18"/>
+    </w:rPr>
+  </w:style>
+  <w:style w:type="character" w:customStyle="1" w:styleId="af3">
+    <w:name w:val="页眉 字符"/>
+    <w:basedOn w:val="a0"/>
+    <w:link w:val="af2"/>
+    <w:uiPriority w:val="99"/>
+    <w:rsid w:val="00D75D14"/>
+    <w:rPr>
+      <w:sz w:val="18"/>
+      <w:szCs w:val="18"/>
+    </w:rPr>
+  </w:style>
+  <w:style w:type="paragraph" w:styleId="af4">
+    <w:name w:val="footer"/>
+    <w:basedOn w:val="a"/>
+    <w:link w:val="af5"/>
+    <w:uiPriority w:val="99"/>
+    <w:unhideWhenUsed/>
+    <w:rsid w:val="00D75D14"/>
+    <w:pPr>
+      <w:tabs>
+        <w:tab w:val="center" w:pos="4153"/>
+        <w:tab w:val="right" w:pos="8306"/>
+      </w:tabs>
+      <w:snapToGrid w:val="0"/>
+      <w:spacing w:line="240" w:lineRule="auto"/>
+    </w:pPr>
+    <w:rPr>
+      <w:sz w:val="18"/>
+      <w:szCs w:val="18"/>
+    </w:rPr>
+  </w:style>
+  <w:style w:type="character" w:customStyle="1" w:styleId="af5">
+    <w:name w:val="页脚 字符"/>
+    <w:basedOn w:val="a0"/>
+    <w:link w:val="af4"/>
+    <w:uiPriority w:val="99"/>
+    <w:rsid w:val="00D75D14"/>
+    <w:rPr>
+      <w:sz w:val="18"/>
+      <w:szCs w:val="18"/>
     </w:rPr>
   </w:style>
 </w:styles>

</xml_diff>

<commit_message>
update Group_2.pdf with Tclk=1.44
</commit_message>
<xml_diff>
--- a/Group_2.docx
+++ b/Group_2.docx
@@ -68,8 +68,6 @@
         <w:jc w:val="center"/>
         <w:rPr>
           <w:rFonts w:ascii="Times New Roman" w:hAnsi="Times New Roman" w:cs="Times New Roman"/>
-          <w:b/>
-          <w:bCs/>
           <w:lang w:val="en-US"/>
         </w:rPr>
       </w:pPr>
@@ -77,8 +75,6 @@
       <w:r>
         <w:rPr>
           <w:rFonts w:ascii="Times New Roman" w:hAnsi="Times New Roman" w:cs="Times New Roman"/>
-          <w:b/>
-          <w:bCs/>
           <w:lang w:val="en-US"/>
         </w:rPr>
         <w:t>Tianrun</w:t>
@@ -87,26 +83,13 @@
       <w:r>
         <w:rPr>
           <w:rFonts w:ascii="Times New Roman" w:hAnsi="Times New Roman" w:cs="Times New Roman"/>
-          <w:b/>
-          <w:bCs/>
-          <w:lang w:val="en-US"/>
-        </w:rPr>
-        <w:t xml:space="preserve"> Gou,</w:t>
-      </w:r>
-      <w:r>
-        <w:rPr>
-          <w:rFonts w:ascii="Times New Roman" w:hAnsi="Times New Roman" w:cs="Times New Roman"/>
-          <w:b/>
-          <w:bCs/>
-          <w:lang w:val="en-US"/>
-        </w:rPr>
-        <w:t xml:space="preserve"> </w:t>
-      </w:r>
-      <w:r>
-        <w:rPr>
-          <w:rFonts w:ascii="Times New Roman" w:hAnsi="Times New Roman" w:cs="Times New Roman"/>
-          <w:b/>
-          <w:bCs/>
+          <w:lang w:val="en-US"/>
+        </w:rPr>
+        <w:t xml:space="preserve"> Gou, </w:t>
+      </w:r>
+      <w:r>
+        <w:rPr>
+          <w:rFonts w:ascii="Times New Roman" w:hAnsi="Times New Roman" w:cs="Times New Roman"/>
           <w:lang w:val="en-US"/>
         </w:rPr>
         <w:t>tgou@ucla.edu</w:t>
@@ -118,36 +101,30 @@
         <w:jc w:val="center"/>
         <w:rPr>
           <w:rFonts w:ascii="Times New Roman" w:hAnsi="Times New Roman" w:cs="Times New Roman"/>
-          <w:b/>
-          <w:bCs/>
-          <w:lang w:val="en-US"/>
-        </w:rPr>
-      </w:pPr>
-      <w:r>
-        <w:rPr>
-          <w:rFonts w:ascii="Times New Roman" w:hAnsi="Times New Roman" w:cs="Times New Roman"/>
-          <w:b/>
-          <w:bCs/>
-          <w:lang w:val="en-US"/>
-        </w:rPr>
-        <w:t>Tuo Yang</w:t>
-      </w:r>
-      <w:r>
-        <w:rPr>
-          <w:rFonts w:ascii="Times New Roman" w:hAnsi="Times New Roman" w:cs="Times New Roman"/>
-          <w:b/>
-          <w:bCs/>
-          <w:lang w:val="en-US"/>
-        </w:rPr>
-        <w:t xml:space="preserve">, </w:t>
-      </w:r>
-      <w:r>
-        <w:rPr>
-          <w:rFonts w:ascii="Times New Roman" w:hAnsi="Times New Roman" w:cs="Times New Roman"/>
-          <w:b/>
-          <w:bCs/>
-        </w:rPr>
-        <w:t>yta50804@gmail.com</w:t>
+          <w:lang w:val="en-US"/>
+        </w:rPr>
+      </w:pPr>
+      <w:proofErr w:type="spellStart"/>
+      <w:r>
+        <w:rPr>
+          <w:rFonts w:ascii="Times New Roman" w:hAnsi="Times New Roman" w:cs="Times New Roman"/>
+          <w:lang w:val="en-US"/>
+        </w:rPr>
+        <w:t>Tuo</w:t>
+      </w:r>
+      <w:proofErr w:type="spellEnd"/>
+      <w:r>
+        <w:rPr>
+          <w:rFonts w:ascii="Times New Roman" w:hAnsi="Times New Roman" w:cs="Times New Roman"/>
+          <w:lang w:val="en-US"/>
+        </w:rPr>
+        <w:t xml:space="preserve"> Yang, </w:t>
+      </w:r>
+      <w:r>
+        <w:rPr>
+          <w:rFonts w:ascii="Times New Roman" w:hAnsi="Times New Roman" w:cs="Times New Roman"/>
+        </w:rPr>
+        <w:t>tyang08@ucla.edu</w:t>
       </w:r>
     </w:p>
     <w:p>
@@ -156,28 +133,22 @@
         <w:jc w:val="center"/>
         <w:rPr>
           <w:rFonts w:ascii="Times New Roman" w:hAnsi="Times New Roman" w:cs="Times New Roman"/>
-          <w:b/>
-          <w:bCs/>
-          <w:lang w:val="en-US"/>
-        </w:rPr>
-      </w:pPr>
-      <w:r>
-        <w:rPr>
-          <w:rFonts w:ascii="Times New Roman" w:hAnsi="Times New Roman" w:cs="Times New Roman"/>
-          <w:b/>
-          <w:bCs/>
-          <w:lang w:val="en-US"/>
-        </w:rPr>
-        <w:t>Fuyao Zhou</w:t>
-      </w:r>
-      <w:r>
-        <w:rPr>
-          <w:rFonts w:ascii="Times New Roman" w:hAnsi="Times New Roman" w:cs="Times New Roman"/>
-          <w:b/>
-          <w:bCs/>
-          <w:lang w:val="en-US"/>
-        </w:rPr>
-        <w:t>, zhoufuyao7@gmail.com</w:t>
+          <w:lang w:val="en-US"/>
+        </w:rPr>
+      </w:pPr>
+      <w:r>
+        <w:rPr>
+          <w:rFonts w:ascii="Times New Roman" w:hAnsi="Times New Roman" w:cs="Times New Roman"/>
+          <w:lang w:val="en-US"/>
+        </w:rPr>
+        <w:t xml:space="preserve">Fuyao Zhou, </w:t>
+      </w:r>
+      <w:r>
+        <w:rPr>
+          <w:rFonts w:ascii="Times New Roman" w:hAnsi="Times New Roman" w:cs="Times New Roman"/>
+          <w:lang w:val="en-US"/>
+        </w:rPr>
+        <w:t>fuyaozhou@ucla.edu</w:t>
       </w:r>
     </w:p>
     <w:p>
@@ -233,7 +204,7 @@
     </w:p>
     <w:tbl>
       <w:tblPr>
-        <w:tblStyle w:val="af0"/>
+        <w:tblStyle w:val="TableGrid"/>
         <w:tblW w:w="0" w:type="auto"/>
         <w:tblLook w:val="04A0" w:firstRow="1" w:lastRow="0" w:firstColumn="1" w:lastColumn="0" w:noHBand="0" w:noVBand="1"/>
       </w:tblPr>
@@ -482,13 +453,7 @@
               <w:rPr>
                 <w:rFonts w:ascii="Times New Roman" w:hAnsi="Times New Roman" w:cs="Times New Roman"/>
               </w:rPr>
-              <w:t>1219.5</w:t>
-            </w:r>
-            <w:r>
-              <w:rPr>
-                <w:rFonts w:ascii="Times New Roman" w:hAnsi="Times New Roman" w:cs="Times New Roman"/>
-              </w:rPr>
-              <w:t>1</w:t>
+              <w:t>694.44</w:t>
             </w:r>
           </w:p>
         </w:tc>
@@ -581,19 +546,31 @@
         <w:jc w:val="center"/>
         <w:rPr>
           <w:rFonts w:ascii="Times New Roman" w:hAnsi="Times New Roman" w:cs="Times New Roman"/>
+          <w:lang w:val="en-US"/>
+        </w:rPr>
+      </w:pPr>
+      <w:r>
+        <w:rPr>
+          <w:rFonts w:ascii="Times New Roman" w:hAnsi="Times New Roman" w:cs="Times New Roman"/>
           <w:b/>
           <w:bCs/>
           <w:lang w:val="en-US"/>
         </w:rPr>
-      </w:pPr>
-      <w:r>
-        <w:rPr>
-          <w:rFonts w:ascii="Times New Roman" w:hAnsi="Times New Roman" w:cs="Times New Roman"/>
-          <w:b/>
-          <w:bCs/>
-          <w:lang w:val="en-US"/>
-        </w:rPr>
-        <w:t>[Provide top-level architecture, and indicate its key building blocks]</w:t>
+        <w:t xml:space="preserve">Architecture: </w:t>
+      </w:r>
+      <w:r>
+        <w:rPr>
+          <w:rFonts w:ascii="Times New Roman" w:hAnsi="Times New Roman" w:cs="Times New Roman"/>
+          <w:lang w:val="en-US"/>
+        </w:rPr>
+        <w:t>Provide top-level architecture and indicate its key building blocks</w:t>
+      </w:r>
+      <w:r>
+        <w:rPr>
+          <w:rFonts w:ascii="Times New Roman" w:hAnsi="Times New Roman" w:cs="Times New Roman"/>
+          <w:lang w:val="en-US"/>
+        </w:rPr>
+        <w:t>.</w:t>
       </w:r>
     </w:p>
     <w:p>
@@ -612,9 +589,9 @@
           <w:noProof/>
         </w:rPr>
         <w:drawing>
-          <wp:inline distT="0" distB="0" distL="0" distR="0" wp14:anchorId="56EA3606" wp14:editId="4FB1172B">
-            <wp:extent cx="5943600" cy="4481195"/>
-            <wp:effectExtent l="0" t="0" r="0" b="0"/>
+          <wp:inline distT="0" distB="0" distL="0" distR="0" wp14:anchorId="56EA3606" wp14:editId="28468885">
+            <wp:extent cx="5265271" cy="3969767"/>
+            <wp:effectExtent l="0" t="0" r="5715" b="5715"/>
             <wp:docPr id="1617286320" name="图片 1"/>
             <wp:cNvGraphicFramePr>
               <a:graphicFrameLocks xmlns:a="http://schemas.openxmlformats.org/drawingml/2006/main" noChangeAspect="1"/>
@@ -644,7 +621,7 @@
                   <pic:spPr bwMode="auto">
                     <a:xfrm>
                       <a:off x="0" y="0"/>
-                      <a:ext cx="5943600" cy="4481195"/>
+                      <a:ext cx="5288980" cy="3987643"/>
                     </a:xfrm>
                     <a:prstGeom prst="rect">
                       <a:avLst/>
@@ -709,26 +686,28 @@
         <w:jc w:val="center"/>
         <w:rPr>
           <w:rFonts w:ascii="Times New Roman" w:hAnsi="Times New Roman" w:cs="Times New Roman"/>
-          <w:sz w:val="22"/>
-          <w:szCs w:val="22"/>
-          <w:lang w:val="en-US"/>
-        </w:rPr>
-      </w:pPr>
-      <w:r>
-        <w:rPr>
-          <w:rFonts w:ascii="Times New Roman" w:hAnsi="Times New Roman" w:cs="Times New Roman"/>
           <w:b/>
           <w:bCs/>
           <w:sz w:val="22"/>
           <w:szCs w:val="22"/>
           <w:lang w:val="en-US"/>
         </w:rPr>
+      </w:pPr>
+      <w:r>
+        <w:rPr>
+          <w:rFonts w:ascii="Times New Roman" w:hAnsi="Times New Roman" w:cs="Times New Roman"/>
+          <w:b/>
+          <w:bCs/>
+          <w:sz w:val="22"/>
+          <w:szCs w:val="22"/>
+          <w:lang w:val="en-US"/>
+        </w:rPr>
         <w:t xml:space="preserve">Design Highlights: </w:t>
       </w:r>
     </w:p>
     <w:p>
       <w:pPr>
-        <w:pStyle w:val="a9"/>
+        <w:pStyle w:val="ListParagraph"/>
         <w:numPr>
           <w:ilvl w:val="0"/>
           <w:numId w:val="2"/>
@@ -736,24 +715,147 @@
         <w:spacing w:after="0"/>
         <w:rPr>
           <w:rFonts w:ascii="Times New Roman" w:hAnsi="Times New Roman" w:cs="Times New Roman"/>
-          <w:sz w:val="22"/>
-          <w:szCs w:val="22"/>
-          <w:lang w:val="en-US"/>
-        </w:rPr>
-      </w:pPr>
-      <w:r>
-        <w:rPr>
-          <w:rFonts w:ascii="Times New Roman" w:hAnsi="Times New Roman" w:cs="Times New Roman"/>
-          <w:sz w:val="22"/>
-          <w:szCs w:val="22"/>
-          <w:lang w:val="en-US"/>
-        </w:rPr>
-        <w:t>Designed a HashMap to link program heights with strip ID ROM addresses, optimizing area usage</w:t>
+          <w:b/>
+          <w:bCs/>
+          <w:color w:val="FF0000"/>
+          <w:sz w:val="22"/>
+          <w:szCs w:val="22"/>
+        </w:rPr>
+      </w:pPr>
+      <w:r>
+        <w:rPr>
+          <w:rFonts w:ascii="Times New Roman" w:hAnsi="Times New Roman" w:cs="Times New Roman"/>
+          <w:color w:val="FF0000"/>
+          <w:sz w:val="22"/>
+          <w:szCs w:val="22"/>
+          <w:lang w:val="en-US"/>
+        </w:rPr>
+        <w:t xml:space="preserve">Achieved </w:t>
+      </w:r>
+      <w:r>
+        <w:rPr>
+          <w:rFonts w:ascii="Times New Roman" w:hAnsi="Times New Roman" w:cs="Times New Roman"/>
+          <w:color w:val="FF0000"/>
+          <w:sz w:val="22"/>
+          <w:szCs w:val="22"/>
+        </w:rPr>
+        <w:t>Max fclk</w:t>
+      </w:r>
+      <w:r>
+        <w:rPr>
+          <w:rFonts w:ascii="Times New Roman" w:hAnsi="Times New Roman" w:cs="Times New Roman"/>
+          <w:b/>
+          <w:bCs/>
+          <w:color w:val="FF0000"/>
+          <w:sz w:val="22"/>
+          <w:szCs w:val="22"/>
+        </w:rPr>
+        <w:t>=</w:t>
+      </w:r>
+      <w:r>
+        <w:rPr>
+          <w:rFonts w:ascii="Times New Roman" w:hAnsi="Times New Roman" w:cs="Times New Roman"/>
+          <w:color w:val="FF0000"/>
+          <w:sz w:val="22"/>
+          <w:szCs w:val="22"/>
+          <w:lang w:val="en-US"/>
+        </w:rPr>
+        <w:t xml:space="preserve">3571.43MHz at post synthesis simulation with TB unchanged, but 694.44MHz </w:t>
+      </w:r>
+      <w:r>
+        <w:rPr>
+          <w:rFonts w:ascii="Times New Roman" w:hAnsi="Times New Roman" w:cs="Times New Roman"/>
+          <w:color w:val="FF0000"/>
+          <w:sz w:val="22"/>
+          <w:szCs w:val="22"/>
+          <w:lang w:val="en-US"/>
+        </w:rPr>
+        <w:t>with</w:t>
+      </w:r>
+      <w:r>
+        <w:rPr>
+          <w:rFonts w:ascii="Times New Roman" w:hAnsi="Times New Roman" w:cs="Times New Roman"/>
+          <w:color w:val="FF0000"/>
+          <w:sz w:val="22"/>
+          <w:szCs w:val="22"/>
+          <w:lang w:val="en-US"/>
+        </w:rPr>
+        <w:t xml:space="preserve"> corresponding clock period set </w:t>
+      </w:r>
+      <w:r>
+        <w:rPr>
+          <w:rFonts w:ascii="Times New Roman" w:hAnsi="Times New Roman" w:cs="Times New Roman"/>
+          <w:color w:val="FF0000"/>
+          <w:sz w:val="22"/>
+          <w:szCs w:val="22"/>
+          <w:lang w:val="en-US"/>
+        </w:rPr>
+        <w:t xml:space="preserve">in </w:t>
+      </w:r>
+      <w:r>
+        <w:rPr>
+          <w:rFonts w:ascii="Times New Roman" w:hAnsi="Times New Roman" w:cs="Times New Roman"/>
+          <w:color w:val="FF0000"/>
+          <w:sz w:val="22"/>
+          <w:szCs w:val="22"/>
+          <w:lang w:val="en-US"/>
+        </w:rPr>
+        <w:t>TB</w:t>
+      </w:r>
+      <w:r>
+        <w:rPr>
+          <w:rFonts w:ascii="Times New Roman" w:hAnsi="Times New Roman" w:cs="Times New Roman"/>
+          <w:color w:val="FF0000"/>
+          <w:sz w:val="22"/>
+          <w:szCs w:val="22"/>
+          <w:lang w:val="en-US"/>
+        </w:rPr>
+        <w:t xml:space="preserve"> for a</w:t>
+      </w:r>
+      <w:r>
+        <w:rPr>
+          <w:rFonts w:ascii="Times New Roman" w:hAnsi="Times New Roman" w:cs="Times New Roman"/>
+          <w:color w:val="FF0000"/>
+          <w:sz w:val="22"/>
+          <w:szCs w:val="22"/>
+          <w:lang w:val="en-US"/>
+        </w:rPr>
+        <w:t>n</w:t>
+      </w:r>
+      <w:r>
+        <w:rPr>
+          <w:rFonts w:ascii="Times New Roman" w:hAnsi="Times New Roman" w:cs="Times New Roman"/>
+          <w:color w:val="FF0000"/>
+          <w:sz w:val="22"/>
+          <w:szCs w:val="22"/>
+          <w:lang w:val="en-US"/>
+        </w:rPr>
+        <w:t xml:space="preserve"> </w:t>
+      </w:r>
+      <w:r>
+        <w:rPr>
+          <w:rFonts w:ascii="Times New Roman" w:hAnsi="Times New Roman" w:cs="Times New Roman"/>
+          <w:color w:val="FF0000"/>
+          <w:sz w:val="22"/>
+          <w:szCs w:val="22"/>
+          <w:lang w:val="en-US"/>
+        </w:rPr>
+        <w:t xml:space="preserve">additional </w:t>
+      </w:r>
+      <w:r>
+        <w:rPr>
+          <w:rFonts w:ascii="Times New Roman" w:hAnsi="Times New Roman" w:cs="Times New Roman"/>
+          <w:color w:val="FF0000"/>
+          <w:sz w:val="22"/>
+          <w:szCs w:val="22"/>
+          <w:lang w:val="en-US"/>
+        </w:rPr>
+        <w:t>1000-line input.txt</w:t>
       </w:r>
     </w:p>
     <w:p>
       <w:pPr>
-        <w:pStyle w:val="a9"/>
+        <w:pStyle w:val="ListParagraph"/>
         <w:numPr>
           <w:ilvl w:val="0"/>
           <w:numId w:val="2"/>
@@ -773,12 +875,12 @@
           <w:szCs w:val="22"/>
           <w:lang w:val="en-US"/>
         </w:rPr>
-        <w:t>Leveraged both RAM and ROM for value storage to reduce redundant computations, enhancing power efficiency and performance</w:t>
+        <w:t>Designed a HashMap to link program heights with strip ID ROM addresses, optimizing area usage</w:t>
       </w:r>
     </w:p>
     <w:p>
       <w:pPr>
-        <w:pStyle w:val="a9"/>
+        <w:pStyle w:val="ListParagraph"/>
         <w:numPr>
           <w:ilvl w:val="0"/>
           <w:numId w:val="2"/>
@@ -798,21 +900,12 @@
           <w:szCs w:val="22"/>
           <w:lang w:val="en-US"/>
         </w:rPr>
-        <w:t>Implemented pipelining to maximize parallelism</w:t>
-      </w:r>
-      <w:r>
-        <w:rPr>
-          <w:rFonts w:ascii="Times New Roman" w:hAnsi="Times New Roman" w:cs="Times New Roman"/>
-          <w:sz w:val="22"/>
-          <w:szCs w:val="22"/>
-          <w:lang w:val="en-US"/>
-        </w:rPr>
-        <w:t xml:space="preserve"> and retiming to balance the logic between stages</w:t>
+        <w:t>Leveraged both RAM and ROM for value storage to reduce redundant computations</w:t>
       </w:r>
     </w:p>
     <w:p>
       <w:pPr>
-        <w:pStyle w:val="a9"/>
+        <w:pStyle w:val="ListParagraph"/>
         <w:numPr>
           <w:ilvl w:val="0"/>
           <w:numId w:val="2"/>
@@ -832,8 +925,25 @@
           <w:szCs w:val="22"/>
           <w:lang w:val="en-US"/>
         </w:rPr>
-        <w:lastRenderedPageBreak/>
-        <w:t>Integrated clock gating to disable unused stages when no new data is available</w:t>
+        <w:t xml:space="preserve">Implemented clock gating </w:t>
+      </w:r>
+      <w:r>
+        <w:rPr>
+          <w:rFonts w:ascii="Times New Roman" w:hAnsi="Times New Roman" w:cs="Times New Roman"/>
+          <w:sz w:val="22"/>
+          <w:szCs w:val="22"/>
+          <w:lang w:val="en-US"/>
+        </w:rPr>
+        <w:t xml:space="preserve">for pipelining </w:t>
+      </w:r>
+      <w:r>
+        <w:rPr>
+          <w:rFonts w:ascii="Times New Roman" w:hAnsi="Times New Roman" w:cs="Times New Roman"/>
+          <w:sz w:val="22"/>
+          <w:szCs w:val="22"/>
+          <w:lang w:val="en-US"/>
+        </w:rPr>
+        <w:t>to disable unused stages when no new data is available</w:t>
       </w:r>
     </w:p>
     <w:sectPr>
@@ -852,9 +962,6 @@
     <w:p>
       <w:pPr>
         <w:spacing w:after="0" w:line="240" w:lineRule="auto"/>
-        <w:rPr>
-          <w:rFonts w:hint="eastAsia"/>
-        </w:rPr>
       </w:pPr>
       <w:r>
         <w:separator/>
@@ -865,9 +972,6 @@
     <w:p>
       <w:pPr>
         <w:spacing w:after="0" w:line="240" w:lineRule="auto"/>
-        <w:rPr>
-          <w:rFonts w:hint="eastAsia"/>
-        </w:rPr>
       </w:pPr>
       <w:r>
         <w:continuationSeparator/>
@@ -883,9 +987,6 @@
     <w:p>
       <w:pPr>
         <w:spacing w:after="0" w:line="240" w:lineRule="auto"/>
-        <w:rPr>
-          <w:rFonts w:hint="eastAsia"/>
-        </w:rPr>
       </w:pPr>
       <w:r>
         <w:separator/>
@@ -896,9 +997,6 @@
     <w:p>
       <w:pPr>
         <w:spacing w:after="0" w:line="240" w:lineRule="auto"/>
-        <w:rPr>
-          <w:rFonts w:hint="eastAsia"/>
-        </w:rPr>
       </w:pPr>
       <w:r>
         <w:continuationSeparator/>
@@ -1130,7 +1228,7 @@
         <w:kern w:val="2"/>
         <w:sz w:val="24"/>
         <w:szCs w:val="24"/>
-        <w:lang w:eastAsia="zh-CN" w:bidi="ar-SA"/>
+        <w:lang w:val="en-CN" w:eastAsia="zh-CN" w:bidi="ar-SA"/>
         <w14:ligatures w14:val="standardContextual"/>
       </w:rPr>
     </w:rPrDefault>
@@ -1518,15 +1616,15 @@
     <w:lsdException w:name="Unresolved Mention" w:semiHidden="1" w:unhideWhenUsed="1"/>
     <w:lsdException w:name="Smart Link" w:semiHidden="1" w:unhideWhenUsed="1"/>
   </w:latentStyles>
-  <w:style w:type="paragraph" w:default="1" w:styleId="a">
+  <w:style w:type="paragraph" w:default="1" w:styleId="Normal">
     <w:name w:val="Normal"/>
     <w:qFormat/>
   </w:style>
-  <w:style w:type="paragraph" w:styleId="1">
+  <w:style w:type="paragraph" w:styleId="Heading1">
     <w:name w:val="heading 1"/>
-    <w:basedOn w:val="a"/>
-    <w:next w:val="a"/>
-    <w:link w:val="10"/>
+    <w:basedOn w:val="Normal"/>
+    <w:next w:val="Normal"/>
+    <w:link w:val="Heading1Char"/>
     <w:uiPriority w:val="9"/>
     <w:qFormat/>
     <w:rsid w:val="00E9114B"/>
@@ -1543,11 +1641,11 @@
       <w:szCs w:val="40"/>
     </w:rPr>
   </w:style>
-  <w:style w:type="paragraph" w:styleId="2">
+  <w:style w:type="paragraph" w:styleId="Heading2">
     <w:name w:val="heading 2"/>
-    <w:basedOn w:val="a"/>
-    <w:next w:val="a"/>
-    <w:link w:val="20"/>
+    <w:basedOn w:val="Normal"/>
+    <w:next w:val="Normal"/>
+    <w:link w:val="Heading2Char"/>
     <w:uiPriority w:val="9"/>
     <w:semiHidden/>
     <w:unhideWhenUsed/>
@@ -1566,11 +1664,11 @@
       <w:szCs w:val="32"/>
     </w:rPr>
   </w:style>
-  <w:style w:type="paragraph" w:styleId="3">
+  <w:style w:type="paragraph" w:styleId="Heading3">
     <w:name w:val="heading 3"/>
-    <w:basedOn w:val="a"/>
-    <w:next w:val="a"/>
-    <w:link w:val="30"/>
+    <w:basedOn w:val="Normal"/>
+    <w:next w:val="Normal"/>
+    <w:link w:val="Heading3Char"/>
     <w:uiPriority w:val="9"/>
     <w:semiHidden/>
     <w:unhideWhenUsed/>
@@ -1589,11 +1687,11 @@
       <w:szCs w:val="28"/>
     </w:rPr>
   </w:style>
-  <w:style w:type="paragraph" w:styleId="4">
+  <w:style w:type="paragraph" w:styleId="Heading4">
     <w:name w:val="heading 4"/>
-    <w:basedOn w:val="a"/>
-    <w:next w:val="a"/>
-    <w:link w:val="40"/>
+    <w:basedOn w:val="Normal"/>
+    <w:next w:val="Normal"/>
+    <w:link w:val="Heading4Char"/>
     <w:uiPriority w:val="9"/>
     <w:semiHidden/>
     <w:unhideWhenUsed/>
@@ -1612,11 +1710,11 @@
       <w:color w:val="2F5496" w:themeColor="accent1" w:themeShade="BF"/>
     </w:rPr>
   </w:style>
-  <w:style w:type="paragraph" w:styleId="5">
+  <w:style w:type="paragraph" w:styleId="Heading5">
     <w:name w:val="heading 5"/>
-    <w:basedOn w:val="a"/>
-    <w:next w:val="a"/>
-    <w:link w:val="50"/>
+    <w:basedOn w:val="Normal"/>
+    <w:next w:val="Normal"/>
+    <w:link w:val="Heading5Char"/>
     <w:uiPriority w:val="9"/>
     <w:semiHidden/>
     <w:unhideWhenUsed/>
@@ -1633,11 +1731,11 @@
       <w:color w:val="2F5496" w:themeColor="accent1" w:themeShade="BF"/>
     </w:rPr>
   </w:style>
-  <w:style w:type="paragraph" w:styleId="6">
+  <w:style w:type="paragraph" w:styleId="Heading6">
     <w:name w:val="heading 6"/>
-    <w:basedOn w:val="a"/>
-    <w:next w:val="a"/>
-    <w:link w:val="60"/>
+    <w:basedOn w:val="Normal"/>
+    <w:next w:val="Normal"/>
+    <w:link w:val="Heading6Char"/>
     <w:uiPriority w:val="9"/>
     <w:semiHidden/>
     <w:unhideWhenUsed/>
@@ -1656,11 +1754,11 @@
       <w:color w:val="595959" w:themeColor="text1" w:themeTint="A6"/>
     </w:rPr>
   </w:style>
-  <w:style w:type="paragraph" w:styleId="7">
+  <w:style w:type="paragraph" w:styleId="Heading7">
     <w:name w:val="heading 7"/>
-    <w:basedOn w:val="a"/>
-    <w:next w:val="a"/>
-    <w:link w:val="70"/>
+    <w:basedOn w:val="Normal"/>
+    <w:next w:val="Normal"/>
+    <w:link w:val="Heading7Char"/>
     <w:uiPriority w:val="9"/>
     <w:semiHidden/>
     <w:unhideWhenUsed/>
@@ -1677,11 +1775,11 @@
       <w:color w:val="595959" w:themeColor="text1" w:themeTint="A6"/>
     </w:rPr>
   </w:style>
-  <w:style w:type="paragraph" w:styleId="8">
+  <w:style w:type="paragraph" w:styleId="Heading8">
     <w:name w:val="heading 8"/>
-    <w:basedOn w:val="a"/>
-    <w:next w:val="a"/>
-    <w:link w:val="80"/>
+    <w:basedOn w:val="Normal"/>
+    <w:next w:val="Normal"/>
+    <w:link w:val="Heading8Char"/>
     <w:uiPriority w:val="9"/>
     <w:semiHidden/>
     <w:unhideWhenUsed/>
@@ -1700,11 +1798,11 @@
       <w:color w:val="272727" w:themeColor="text1" w:themeTint="D8"/>
     </w:rPr>
   </w:style>
-  <w:style w:type="paragraph" w:styleId="9">
+  <w:style w:type="paragraph" w:styleId="Heading9">
     <w:name w:val="heading 9"/>
-    <w:basedOn w:val="a"/>
-    <w:next w:val="a"/>
-    <w:link w:val="90"/>
+    <w:basedOn w:val="Normal"/>
+    <w:next w:val="Normal"/>
+    <w:link w:val="Heading9Char"/>
     <w:uiPriority w:val="9"/>
     <w:semiHidden/>
     <w:unhideWhenUsed/>
@@ -1721,12 +1819,12 @@
       <w:color w:val="272727" w:themeColor="text1" w:themeTint="D8"/>
     </w:rPr>
   </w:style>
-  <w:style w:type="character" w:default="1" w:styleId="a0">
+  <w:style w:type="character" w:default="1" w:styleId="DefaultParagraphFont">
     <w:name w:val="Default Paragraph Font"/>
     <w:uiPriority w:val="1"/>
     <w:unhideWhenUsed/>
   </w:style>
-  <w:style w:type="table" w:default="1" w:styleId="a1">
+  <w:style w:type="table" w:default="1" w:styleId="TableNormal">
     <w:name w:val="Normal Table"/>
     <w:uiPriority w:val="99"/>
     <w:semiHidden/>
@@ -1741,16 +1839,16 @@
       </w:tblCellMar>
     </w:tblPr>
   </w:style>
-  <w:style w:type="numbering" w:default="1" w:styleId="a2">
+  <w:style w:type="numbering" w:default="1" w:styleId="NoList">
     <w:name w:val="No List"/>
     <w:uiPriority w:val="99"/>
     <w:semiHidden/>
     <w:unhideWhenUsed/>
   </w:style>
-  <w:style w:type="character" w:customStyle="1" w:styleId="10">
-    <w:name w:val="标题 1 字符"/>
-    <w:basedOn w:val="a0"/>
-    <w:link w:val="1"/>
+  <w:style w:type="character" w:customStyle="1" w:styleId="Heading1Char">
+    <w:name w:val="Heading 1 Char"/>
+    <w:basedOn w:val="DefaultParagraphFont"/>
+    <w:link w:val="Heading1"/>
     <w:uiPriority w:val="9"/>
     <w:rsid w:val="00E9114B"/>
     <w:rPr>
@@ -1760,10 +1858,10 @@
       <w:szCs w:val="40"/>
     </w:rPr>
   </w:style>
-  <w:style w:type="character" w:customStyle="1" w:styleId="20">
-    <w:name w:val="标题 2 字符"/>
-    <w:basedOn w:val="a0"/>
-    <w:link w:val="2"/>
+  <w:style w:type="character" w:customStyle="1" w:styleId="Heading2Char">
+    <w:name w:val="Heading 2 Char"/>
+    <w:basedOn w:val="DefaultParagraphFont"/>
+    <w:link w:val="Heading2"/>
     <w:uiPriority w:val="9"/>
     <w:semiHidden/>
     <w:rsid w:val="00E9114B"/>
@@ -1774,10 +1872,10 @@
       <w:szCs w:val="32"/>
     </w:rPr>
   </w:style>
-  <w:style w:type="character" w:customStyle="1" w:styleId="30">
-    <w:name w:val="标题 3 字符"/>
-    <w:basedOn w:val="a0"/>
-    <w:link w:val="3"/>
+  <w:style w:type="character" w:customStyle="1" w:styleId="Heading3Char">
+    <w:name w:val="Heading 3 Char"/>
+    <w:basedOn w:val="DefaultParagraphFont"/>
+    <w:link w:val="Heading3"/>
     <w:uiPriority w:val="9"/>
     <w:semiHidden/>
     <w:rsid w:val="00E9114B"/>
@@ -1788,10 +1886,10 @@
       <w:szCs w:val="28"/>
     </w:rPr>
   </w:style>
-  <w:style w:type="character" w:customStyle="1" w:styleId="40">
-    <w:name w:val="标题 4 字符"/>
-    <w:basedOn w:val="a0"/>
-    <w:link w:val="4"/>
+  <w:style w:type="character" w:customStyle="1" w:styleId="Heading4Char">
+    <w:name w:val="Heading 4 Char"/>
+    <w:basedOn w:val="DefaultParagraphFont"/>
+    <w:link w:val="Heading4"/>
     <w:uiPriority w:val="9"/>
     <w:semiHidden/>
     <w:rsid w:val="00E9114B"/>
@@ -1802,10 +1900,10 @@
       <w:color w:val="2F5496" w:themeColor="accent1" w:themeShade="BF"/>
     </w:rPr>
   </w:style>
-  <w:style w:type="character" w:customStyle="1" w:styleId="50">
-    <w:name w:val="标题 5 字符"/>
-    <w:basedOn w:val="a0"/>
-    <w:link w:val="5"/>
+  <w:style w:type="character" w:customStyle="1" w:styleId="Heading5Char">
+    <w:name w:val="Heading 5 Char"/>
+    <w:basedOn w:val="DefaultParagraphFont"/>
+    <w:link w:val="Heading5"/>
     <w:uiPriority w:val="9"/>
     <w:semiHidden/>
     <w:rsid w:val="00E9114B"/>
@@ -1814,10 +1912,10 @@
       <w:color w:val="2F5496" w:themeColor="accent1" w:themeShade="BF"/>
     </w:rPr>
   </w:style>
-  <w:style w:type="character" w:customStyle="1" w:styleId="60">
-    <w:name w:val="标题 6 字符"/>
-    <w:basedOn w:val="a0"/>
-    <w:link w:val="6"/>
+  <w:style w:type="character" w:customStyle="1" w:styleId="Heading6Char">
+    <w:name w:val="Heading 6 Char"/>
+    <w:basedOn w:val="DefaultParagraphFont"/>
+    <w:link w:val="Heading6"/>
     <w:uiPriority w:val="9"/>
     <w:semiHidden/>
     <w:rsid w:val="00E9114B"/>
@@ -1828,10 +1926,10 @@
       <w:color w:val="595959" w:themeColor="text1" w:themeTint="A6"/>
     </w:rPr>
   </w:style>
-  <w:style w:type="character" w:customStyle="1" w:styleId="70">
-    <w:name w:val="标题 7 字符"/>
-    <w:basedOn w:val="a0"/>
-    <w:link w:val="7"/>
+  <w:style w:type="character" w:customStyle="1" w:styleId="Heading7Char">
+    <w:name w:val="Heading 7 Char"/>
+    <w:basedOn w:val="DefaultParagraphFont"/>
+    <w:link w:val="Heading7"/>
     <w:uiPriority w:val="9"/>
     <w:semiHidden/>
     <w:rsid w:val="00E9114B"/>
@@ -1840,10 +1938,10 @@
       <w:color w:val="595959" w:themeColor="text1" w:themeTint="A6"/>
     </w:rPr>
   </w:style>
-  <w:style w:type="character" w:customStyle="1" w:styleId="80">
-    <w:name w:val="标题 8 字符"/>
-    <w:basedOn w:val="a0"/>
-    <w:link w:val="8"/>
+  <w:style w:type="character" w:customStyle="1" w:styleId="Heading8Char">
+    <w:name w:val="Heading 8 Char"/>
+    <w:basedOn w:val="DefaultParagraphFont"/>
+    <w:link w:val="Heading8"/>
     <w:uiPriority w:val="9"/>
     <w:semiHidden/>
     <w:rsid w:val="00E9114B"/>
@@ -1854,10 +1952,10 @@
       <w:color w:val="272727" w:themeColor="text1" w:themeTint="D8"/>
     </w:rPr>
   </w:style>
-  <w:style w:type="character" w:customStyle="1" w:styleId="90">
-    <w:name w:val="标题 9 字符"/>
-    <w:basedOn w:val="a0"/>
-    <w:link w:val="9"/>
+  <w:style w:type="character" w:customStyle="1" w:styleId="Heading9Char">
+    <w:name w:val="Heading 9 Char"/>
+    <w:basedOn w:val="DefaultParagraphFont"/>
+    <w:link w:val="Heading9"/>
     <w:uiPriority w:val="9"/>
     <w:semiHidden/>
     <w:rsid w:val="00E9114B"/>
@@ -1866,11 +1964,11 @@
       <w:color w:val="272727" w:themeColor="text1" w:themeTint="D8"/>
     </w:rPr>
   </w:style>
-  <w:style w:type="paragraph" w:styleId="a3">
+  <w:style w:type="paragraph" w:styleId="Title">
     <w:name w:val="Title"/>
-    <w:basedOn w:val="a"/>
-    <w:next w:val="a"/>
-    <w:link w:val="a4"/>
+    <w:basedOn w:val="Normal"/>
+    <w:next w:val="Normal"/>
+    <w:link w:val="TitleChar"/>
     <w:uiPriority w:val="10"/>
     <w:qFormat/>
     <w:rsid w:val="00E9114B"/>
@@ -1886,10 +1984,10 @@
       <w:szCs w:val="56"/>
     </w:rPr>
   </w:style>
-  <w:style w:type="character" w:customStyle="1" w:styleId="a4">
-    <w:name w:val="标题 字符"/>
-    <w:basedOn w:val="a0"/>
-    <w:link w:val="a3"/>
+  <w:style w:type="character" w:customStyle="1" w:styleId="TitleChar">
+    <w:name w:val="Title Char"/>
+    <w:basedOn w:val="DefaultParagraphFont"/>
+    <w:link w:val="Title"/>
     <w:uiPriority w:val="10"/>
     <w:rsid w:val="00E9114B"/>
     <w:rPr>
@@ -1900,11 +1998,11 @@
       <w:szCs w:val="56"/>
     </w:rPr>
   </w:style>
-  <w:style w:type="paragraph" w:styleId="a5">
+  <w:style w:type="paragraph" w:styleId="Subtitle">
     <w:name w:val="Subtitle"/>
-    <w:basedOn w:val="a"/>
-    <w:next w:val="a"/>
-    <w:link w:val="a6"/>
+    <w:basedOn w:val="Normal"/>
+    <w:next w:val="Normal"/>
+    <w:link w:val="SubtitleChar"/>
     <w:uiPriority w:val="11"/>
     <w:qFormat/>
     <w:rsid w:val="00E9114B"/>
@@ -1921,10 +2019,10 @@
       <w:szCs w:val="28"/>
     </w:rPr>
   </w:style>
-  <w:style w:type="character" w:customStyle="1" w:styleId="a6">
-    <w:name w:val="副标题 字符"/>
-    <w:basedOn w:val="a0"/>
-    <w:link w:val="a5"/>
+  <w:style w:type="character" w:customStyle="1" w:styleId="SubtitleChar">
+    <w:name w:val="Subtitle Char"/>
+    <w:basedOn w:val="DefaultParagraphFont"/>
+    <w:link w:val="Subtitle"/>
     <w:uiPriority w:val="11"/>
     <w:rsid w:val="00E9114B"/>
     <w:rPr>
@@ -1935,11 +2033,11 @@
       <w:szCs w:val="28"/>
     </w:rPr>
   </w:style>
-  <w:style w:type="paragraph" w:styleId="a7">
+  <w:style w:type="paragraph" w:styleId="Quote">
     <w:name w:val="Quote"/>
-    <w:basedOn w:val="a"/>
-    <w:next w:val="a"/>
-    <w:link w:val="a8"/>
+    <w:basedOn w:val="Normal"/>
+    <w:next w:val="Normal"/>
+    <w:link w:val="QuoteChar"/>
     <w:uiPriority w:val="29"/>
     <w:qFormat/>
     <w:rsid w:val="00E9114B"/>
@@ -1953,10 +2051,10 @@
       <w:color w:val="404040" w:themeColor="text1" w:themeTint="BF"/>
     </w:rPr>
   </w:style>
-  <w:style w:type="character" w:customStyle="1" w:styleId="a8">
-    <w:name w:val="引用 字符"/>
-    <w:basedOn w:val="a0"/>
-    <w:link w:val="a7"/>
+  <w:style w:type="character" w:customStyle="1" w:styleId="QuoteChar">
+    <w:name w:val="Quote Char"/>
+    <w:basedOn w:val="DefaultParagraphFont"/>
+    <w:link w:val="Quote"/>
     <w:uiPriority w:val="29"/>
     <w:rsid w:val="00E9114B"/>
     <w:rPr>
@@ -1965,9 +2063,9 @@
       <w:color w:val="404040" w:themeColor="text1" w:themeTint="BF"/>
     </w:rPr>
   </w:style>
-  <w:style w:type="paragraph" w:styleId="a9">
+  <w:style w:type="paragraph" w:styleId="ListParagraph">
     <w:name w:val="List Paragraph"/>
-    <w:basedOn w:val="a"/>
+    <w:basedOn w:val="Normal"/>
     <w:uiPriority w:val="34"/>
     <w:qFormat/>
     <w:rsid w:val="00E9114B"/>
@@ -1976,9 +2074,9 @@
       <w:contextualSpacing/>
     </w:pPr>
   </w:style>
-  <w:style w:type="character" w:styleId="aa">
+  <w:style w:type="character" w:styleId="IntenseEmphasis">
     <w:name w:val="Intense Emphasis"/>
-    <w:basedOn w:val="a0"/>
+    <w:basedOn w:val="DefaultParagraphFont"/>
     <w:uiPriority w:val="21"/>
     <w:qFormat/>
     <w:rsid w:val="00E9114B"/>
@@ -1988,11 +2086,11 @@
       <w:color w:val="2F5496" w:themeColor="accent1" w:themeShade="BF"/>
     </w:rPr>
   </w:style>
-  <w:style w:type="paragraph" w:styleId="ab">
+  <w:style w:type="paragraph" w:styleId="IntenseQuote">
     <w:name w:val="Intense Quote"/>
-    <w:basedOn w:val="a"/>
-    <w:next w:val="a"/>
-    <w:link w:val="ac"/>
+    <w:basedOn w:val="Normal"/>
+    <w:next w:val="Normal"/>
+    <w:link w:val="IntenseQuoteChar"/>
     <w:uiPriority w:val="30"/>
     <w:qFormat/>
     <w:rsid w:val="00E9114B"/>
@@ -2011,10 +2109,10 @@
       <w:color w:val="2F5496" w:themeColor="accent1" w:themeShade="BF"/>
     </w:rPr>
   </w:style>
-  <w:style w:type="character" w:customStyle="1" w:styleId="ac">
-    <w:name w:val="明显引用 字符"/>
-    <w:basedOn w:val="a0"/>
-    <w:link w:val="ab"/>
+  <w:style w:type="character" w:customStyle="1" w:styleId="IntenseQuoteChar">
+    <w:name w:val="Intense Quote Char"/>
+    <w:basedOn w:val="DefaultParagraphFont"/>
+    <w:link w:val="IntenseQuote"/>
     <w:uiPriority w:val="30"/>
     <w:rsid w:val="00E9114B"/>
     <w:rPr>
@@ -2023,9 +2121,9 @@
       <w:color w:val="2F5496" w:themeColor="accent1" w:themeShade="BF"/>
     </w:rPr>
   </w:style>
-  <w:style w:type="character" w:styleId="ad">
+  <w:style w:type="character" w:styleId="IntenseReference">
     <w:name w:val="Intense Reference"/>
-    <w:basedOn w:val="a0"/>
+    <w:basedOn w:val="DefaultParagraphFont"/>
     <w:uiPriority w:val="32"/>
     <w:qFormat/>
     <w:rsid w:val="00E9114B"/>
@@ -2037,9 +2135,9 @@
       <w:spacing w:val="5"/>
     </w:rPr>
   </w:style>
-  <w:style w:type="character" w:styleId="ae">
+  <w:style w:type="character" w:styleId="Hyperlink">
     <w:name w:val="Hyperlink"/>
-    <w:basedOn w:val="a0"/>
+    <w:basedOn w:val="DefaultParagraphFont"/>
     <w:uiPriority w:val="99"/>
     <w:unhideWhenUsed/>
     <w:rsid w:val="00E9114B"/>
@@ -2048,9 +2146,9 @@
       <w:u w:val="single"/>
     </w:rPr>
   </w:style>
-  <w:style w:type="character" w:styleId="af">
+  <w:style w:type="character" w:styleId="UnresolvedMention">
     <w:name w:val="Unresolved Mention"/>
-    <w:basedOn w:val="a0"/>
+    <w:basedOn w:val="DefaultParagraphFont"/>
     <w:uiPriority w:val="99"/>
     <w:semiHidden/>
     <w:unhideWhenUsed/>
@@ -2060,9 +2158,9 @@
       <w:shd w:val="clear" w:color="auto" w:fill="E1DFDD"/>
     </w:rPr>
   </w:style>
-  <w:style w:type="table" w:styleId="af0">
+  <w:style w:type="table" w:styleId="TableGrid">
     <w:name w:val="Table Grid"/>
-    <w:basedOn w:val="a1"/>
+    <w:basedOn w:val="TableNormal"/>
     <w:uiPriority w:val="39"/>
     <w:rsid w:val="00E9114B"/>
     <w:pPr>
@@ -2079,9 +2177,9 @@
       </w:tblBorders>
     </w:tblPr>
   </w:style>
-  <w:style w:type="character" w:styleId="af1">
+  <w:style w:type="character" w:styleId="PlaceholderText">
     <w:name w:val="Placeholder Text"/>
-    <w:basedOn w:val="a0"/>
+    <w:basedOn w:val="DefaultParagraphFont"/>
     <w:uiPriority w:val="99"/>
     <w:semiHidden/>
     <w:rsid w:val="00E9114B"/>
@@ -2089,10 +2187,10 @@
       <w:color w:val="666666"/>
     </w:rPr>
   </w:style>
-  <w:style w:type="paragraph" w:styleId="af2">
+  <w:style w:type="paragraph" w:styleId="Header">
     <w:name w:val="header"/>
-    <w:basedOn w:val="a"/>
-    <w:link w:val="af3"/>
+    <w:basedOn w:val="Normal"/>
+    <w:link w:val="HeaderChar"/>
     <w:uiPriority w:val="99"/>
     <w:unhideWhenUsed/>
     <w:rsid w:val="00D75D14"/>
@@ -2110,10 +2208,10 @@
       <w:szCs w:val="18"/>
     </w:rPr>
   </w:style>
-  <w:style w:type="character" w:customStyle="1" w:styleId="af3">
-    <w:name w:val="页眉 字符"/>
-    <w:basedOn w:val="a0"/>
-    <w:link w:val="af2"/>
+  <w:style w:type="character" w:customStyle="1" w:styleId="HeaderChar">
+    <w:name w:val="Header Char"/>
+    <w:basedOn w:val="DefaultParagraphFont"/>
+    <w:link w:val="Header"/>
     <w:uiPriority w:val="99"/>
     <w:rsid w:val="00D75D14"/>
     <w:rPr>
@@ -2121,10 +2219,10 @@
       <w:szCs w:val="18"/>
     </w:rPr>
   </w:style>
-  <w:style w:type="paragraph" w:styleId="af4">
+  <w:style w:type="paragraph" w:styleId="Footer">
     <w:name w:val="footer"/>
-    <w:basedOn w:val="a"/>
-    <w:link w:val="af5"/>
+    <w:basedOn w:val="Normal"/>
+    <w:link w:val="FooterChar"/>
     <w:uiPriority w:val="99"/>
     <w:unhideWhenUsed/>
     <w:rsid w:val="00D75D14"/>
@@ -2141,10 +2239,10 @@
       <w:szCs w:val="18"/>
     </w:rPr>
   </w:style>
-  <w:style w:type="character" w:customStyle="1" w:styleId="af5">
-    <w:name w:val="页脚 字符"/>
-    <w:basedOn w:val="a0"/>
-    <w:link w:val="af4"/>
+  <w:style w:type="character" w:customStyle="1" w:styleId="FooterChar">
+    <w:name w:val="Footer Char"/>
+    <w:basedOn w:val="DefaultParagraphFont"/>
+    <w:link w:val="Footer"/>
     <w:uiPriority w:val="99"/>
     <w:rsid w:val="00D75D14"/>
     <w:rPr>

</xml_diff>